<commit_message>
Updated web application test plan
</commit_message>
<xml_diff>
--- a/Project Design/web application/Web Server Test Plan.docx
+++ b/Project Design/web application/Web Server Test Plan.docx
@@ -22,13 +22,16 @@
       <w:r>
         <w:t xml:space="preserve">This document serves as a test plan for verifying correct behavior of the web server. This test plan will test both the user facing web serving capabilities of the application, as well as the REST API used by a mobile client and XHR </w:t>
       </w:r>
-      <w:proofErr w:type="spellStart"/>
-      <w:r>
-        <w:t>javascript</w:t>
-      </w:r>
-      <w:proofErr w:type="spellEnd"/>
-      <w:r>
-        <w:t xml:space="preserve"> requests. </w:t>
+      <w:r>
+        <w:t>JavaScript</w:t>
+      </w:r>
+      <w:r>
+        <w:t xml:space="preserve"> </w:t>
+      </w:r>
+      <w:bookmarkStart w:id="0" w:name="_GoBack"/>
+      <w:bookmarkEnd w:id="0"/>
+      <w:r>
+        <w:t xml:space="preserve">requests. </w:t>
       </w:r>
     </w:p>
     <w:p>
@@ -5365,11 +5368,11 @@
       <w:r>
         <w:rPr>
           <w:rFonts w:ascii="Consolas" w:eastAsia="Times New Roman" w:hAnsi="Consolas" w:cs="Times New Roman"/>
-          <w:color w:val="CE9178"/>
-          <w:sz w:val="21"/>
-          <w:szCs w:val="21"/>
-        </w:rPr>
-        <w:t>"Sunday"</w:t>
+          <w:color w:val="B5CEA8"/>
+          <w:sz w:val="21"/>
+          <w:szCs w:val="21"/>
+        </w:rPr>
+        <w:t>0</w:t>
       </w:r>
       <w:r>
         <w:rPr>
@@ -5633,11 +5636,11 @@
       <w:r>
         <w:rPr>
           <w:rFonts w:ascii="Consolas" w:eastAsia="Times New Roman" w:hAnsi="Consolas" w:cs="Times New Roman"/>
-          <w:color w:val="CE9178"/>
-          <w:sz w:val="21"/>
-          <w:szCs w:val="21"/>
-        </w:rPr>
-        <w:t>"Monday"</w:t>
+          <w:color w:val="B5CEA8"/>
+          <w:sz w:val="21"/>
+          <w:szCs w:val="21"/>
+        </w:rPr>
+        <w:t>1</w:t>
       </w:r>
       <w:r>
         <w:rPr>
@@ -5900,11 +5903,11 @@
       <w:r>
         <w:rPr>
           <w:rFonts w:ascii="Consolas" w:eastAsia="Times New Roman" w:hAnsi="Consolas" w:cs="Times New Roman"/>
-          <w:color w:val="CE9178"/>
-          <w:sz w:val="21"/>
-          <w:szCs w:val="21"/>
-        </w:rPr>
-        <w:t>"Tuesday"</w:t>
+          <w:color w:val="B5CEA8"/>
+          <w:sz w:val="21"/>
+          <w:szCs w:val="21"/>
+        </w:rPr>
+        <w:t>2</w:t>
       </w:r>
       <w:r>
         <w:rPr>
@@ -6207,9 +6210,9 @@
     </w:p>
     <w:p>
       <w:pPr>
-        <w:pStyle w:val="ListParagraph"/>
-        <w:shd w:val="clear" w:color="auto" w:fill="1E1E1E"/>
-        <w:spacing w:after="0" w:line="285" w:lineRule="atLeast"/>
+        <w:shd w:val="clear" w:color="auto" w:fill="1E1E1E"/>
+        <w:spacing w:after="0" w:line="285" w:lineRule="atLeast"/>
+        <w:ind w:left="360"/>
         <w:rPr>
           <w:rFonts w:ascii="Consolas" w:eastAsia="Times New Roman" w:hAnsi="Consolas" w:cs="Times New Roman"/>
           <w:color w:val="D4D4D4"/>
@@ -6229,9 +6232,9 @@
     </w:p>
     <w:p>
       <w:pPr>
-        <w:pStyle w:val="ListParagraph"/>
-        <w:shd w:val="clear" w:color="auto" w:fill="1E1E1E"/>
-        <w:spacing w:after="0" w:line="285" w:lineRule="atLeast"/>
+        <w:shd w:val="clear" w:color="auto" w:fill="1E1E1E"/>
+        <w:spacing w:after="0" w:line="285" w:lineRule="atLeast"/>
+        <w:ind w:left="360"/>
         <w:rPr>
           <w:rFonts w:ascii="Consolas" w:eastAsia="Times New Roman" w:hAnsi="Consolas" w:cs="Times New Roman"/>
           <w:color w:val="D4D4D4"/>
@@ -6293,7 +6296,7 @@
           <w:sz w:val="21"/>
           <w:szCs w:val="21"/>
         </w:rPr>
-        <w:t>"07-18-2018"</w:t>
+        <w:t>"04-30-2019"</w:t>
       </w:r>
       <w:r>
         <w:rPr>
@@ -6307,9 +6310,9 @@
     </w:p>
     <w:p>
       <w:pPr>
-        <w:pStyle w:val="ListParagraph"/>
-        <w:shd w:val="clear" w:color="auto" w:fill="1E1E1E"/>
-        <w:spacing w:after="0" w:line="285" w:lineRule="atLeast"/>
+        <w:shd w:val="clear" w:color="auto" w:fill="1E1E1E"/>
+        <w:spacing w:after="0" w:line="285" w:lineRule="atLeast"/>
+        <w:ind w:left="360"/>
         <w:rPr>
           <w:rFonts w:ascii="Consolas" w:eastAsia="Times New Roman" w:hAnsi="Consolas" w:cs="Times New Roman"/>
           <w:color w:val="D4D4D4"/>
@@ -6347,9 +6350,9 @@
     </w:p>
     <w:p>
       <w:pPr>
-        <w:pStyle w:val="ListParagraph"/>
-        <w:shd w:val="clear" w:color="auto" w:fill="1E1E1E"/>
-        <w:spacing w:after="0" w:line="285" w:lineRule="atLeast"/>
+        <w:shd w:val="clear" w:color="auto" w:fill="1E1E1E"/>
+        <w:spacing w:after="0" w:line="285" w:lineRule="atLeast"/>
+        <w:ind w:left="360"/>
         <w:rPr>
           <w:rFonts w:ascii="Consolas" w:eastAsia="Times New Roman" w:hAnsi="Consolas" w:cs="Times New Roman"/>
           <w:color w:val="D4D4D4"/>
@@ -6402,16 +6405,309 @@
           <w:sz w:val="21"/>
           <w:szCs w:val="21"/>
         </w:rPr>
+        <w:t>: {</w:t>
+      </w:r>
+    </w:p>
+    <w:p>
+      <w:pPr>
+        <w:shd w:val="clear" w:color="auto" w:fill="1E1E1E"/>
+        <w:spacing w:after="0" w:line="285" w:lineRule="atLeast"/>
+        <w:ind w:left="360"/>
+        <w:rPr>
+          <w:rFonts w:ascii="Consolas" w:eastAsia="Times New Roman" w:hAnsi="Consolas" w:cs="Times New Roman"/>
+          <w:color w:val="D4D4D4"/>
+          <w:sz w:val="21"/>
+          <w:szCs w:val="21"/>
+        </w:rPr>
+      </w:pPr>
+      <w:r>
+        <w:rPr>
+          <w:rFonts w:ascii="Consolas" w:eastAsia="Times New Roman" w:hAnsi="Consolas" w:cs="Times New Roman"/>
+          <w:color w:val="D4D4D4"/>
+          <w:sz w:val="21"/>
+          <w:szCs w:val="21"/>
+        </w:rPr>
+        <w:t xml:space="preserve">            </w:t>
+      </w:r>
+      <w:r>
+        <w:rPr>
+          <w:rFonts w:ascii="Consolas" w:eastAsia="Times New Roman" w:hAnsi="Consolas" w:cs="Times New Roman"/>
+          <w:color w:val="9CDCFE"/>
+          <w:sz w:val="21"/>
+          <w:szCs w:val="21"/>
+        </w:rPr>
+        <w:t>"</w:t>
+      </w:r>
+      <w:proofErr w:type="spellStart"/>
+      <w:r>
+        <w:rPr>
+          <w:rFonts w:ascii="Consolas" w:eastAsia="Times New Roman" w:hAnsi="Consolas" w:cs="Times New Roman"/>
+          <w:color w:val="9CDCFE"/>
+          <w:sz w:val="21"/>
+          <w:szCs w:val="21"/>
+        </w:rPr>
+        <w:t>left_shoe</w:t>
+      </w:r>
+      <w:proofErr w:type="spellEnd"/>
+      <w:r>
+        <w:rPr>
+          <w:rFonts w:ascii="Consolas" w:eastAsia="Times New Roman" w:hAnsi="Consolas" w:cs="Times New Roman"/>
+          <w:color w:val="9CDCFE"/>
+          <w:sz w:val="21"/>
+          <w:szCs w:val="21"/>
+        </w:rPr>
+        <w:t>"</w:t>
+      </w:r>
+      <w:r>
+        <w:rPr>
+          <w:rFonts w:ascii="Consolas" w:eastAsia="Times New Roman" w:hAnsi="Consolas" w:cs="Times New Roman"/>
+          <w:color w:val="D4D4D4"/>
+          <w:sz w:val="21"/>
+          <w:szCs w:val="21"/>
+        </w:rPr>
+        <w:t>: [</w:t>
+      </w:r>
+    </w:p>
+    <w:p>
+      <w:pPr>
+        <w:shd w:val="clear" w:color="auto" w:fill="1E1E1E"/>
+        <w:spacing w:after="0" w:line="285" w:lineRule="atLeast"/>
+        <w:ind w:left="360"/>
+        <w:rPr>
+          <w:rFonts w:ascii="Consolas" w:eastAsia="Times New Roman" w:hAnsi="Consolas" w:cs="Times New Roman"/>
+          <w:color w:val="D4D4D4"/>
+          <w:sz w:val="21"/>
+          <w:szCs w:val="21"/>
+        </w:rPr>
+      </w:pPr>
+      <w:r>
+        <w:rPr>
+          <w:rFonts w:ascii="Consolas" w:eastAsia="Times New Roman" w:hAnsi="Consolas" w:cs="Times New Roman"/>
+          <w:color w:val="D4D4D4"/>
+          <w:sz w:val="21"/>
+          <w:szCs w:val="21"/>
+        </w:rPr>
+        <w:t xml:space="preserve">                {</w:t>
+      </w:r>
+    </w:p>
+    <w:p>
+      <w:pPr>
+        <w:shd w:val="clear" w:color="auto" w:fill="1E1E1E"/>
+        <w:spacing w:after="0" w:line="285" w:lineRule="atLeast"/>
+        <w:ind w:left="360"/>
+        <w:rPr>
+          <w:rFonts w:ascii="Consolas" w:eastAsia="Times New Roman" w:hAnsi="Consolas" w:cs="Times New Roman"/>
+          <w:color w:val="D4D4D4"/>
+          <w:sz w:val="21"/>
+          <w:szCs w:val="21"/>
+        </w:rPr>
+      </w:pPr>
+      <w:r>
+        <w:rPr>
+          <w:rFonts w:ascii="Consolas" w:eastAsia="Times New Roman" w:hAnsi="Consolas" w:cs="Times New Roman"/>
+          <w:color w:val="D4D4D4"/>
+          <w:sz w:val="21"/>
+          <w:szCs w:val="21"/>
+        </w:rPr>
+        <w:t xml:space="preserve">                    </w:t>
+      </w:r>
+      <w:r>
+        <w:rPr>
+          <w:rFonts w:ascii="Consolas" w:eastAsia="Times New Roman" w:hAnsi="Consolas" w:cs="Times New Roman"/>
+          <w:color w:val="9CDCFE"/>
+          <w:sz w:val="21"/>
+          <w:szCs w:val="21"/>
+        </w:rPr>
+        <w:t>"location"</w:t>
+      </w:r>
+      <w:r>
+        <w:rPr>
+          <w:rFonts w:ascii="Consolas" w:eastAsia="Times New Roman" w:hAnsi="Consolas" w:cs="Times New Roman"/>
+          <w:color w:val="D4D4D4"/>
+          <w:sz w:val="21"/>
+          <w:szCs w:val="21"/>
+        </w:rPr>
         <w:t xml:space="preserve">: </w:t>
       </w:r>
       <w:r>
         <w:rPr>
           <w:rFonts w:ascii="Consolas" w:eastAsia="Times New Roman" w:hAnsi="Consolas" w:cs="Times New Roman"/>
+          <w:color w:val="CE9178"/>
+          <w:sz w:val="21"/>
+          <w:szCs w:val="21"/>
+        </w:rPr>
+        <w:t>"T"</w:t>
+      </w:r>
+      <w:r>
+        <w:rPr>
+          <w:rFonts w:ascii="Consolas" w:eastAsia="Times New Roman" w:hAnsi="Consolas" w:cs="Times New Roman"/>
+          <w:color w:val="D4D4D4"/>
+          <w:sz w:val="21"/>
+          <w:szCs w:val="21"/>
+        </w:rPr>
+        <w:t>,</w:t>
+      </w:r>
+    </w:p>
+    <w:p>
+      <w:pPr>
+        <w:shd w:val="clear" w:color="auto" w:fill="1E1E1E"/>
+        <w:spacing w:after="0" w:line="285" w:lineRule="atLeast"/>
+        <w:ind w:left="360"/>
+        <w:rPr>
+          <w:rFonts w:ascii="Consolas" w:eastAsia="Times New Roman" w:hAnsi="Consolas" w:cs="Times New Roman"/>
+          <w:color w:val="D4D4D4"/>
+          <w:sz w:val="21"/>
+          <w:szCs w:val="21"/>
+        </w:rPr>
+      </w:pPr>
+      <w:r>
+        <w:rPr>
+          <w:rFonts w:ascii="Consolas" w:eastAsia="Times New Roman" w:hAnsi="Consolas" w:cs="Times New Roman"/>
+          <w:color w:val="D4D4D4"/>
+          <w:sz w:val="21"/>
+          <w:szCs w:val="21"/>
+        </w:rPr>
+        <w:t xml:space="preserve">                    </w:t>
+      </w:r>
+      <w:r>
+        <w:rPr>
+          <w:rFonts w:ascii="Consolas" w:eastAsia="Times New Roman" w:hAnsi="Consolas" w:cs="Times New Roman"/>
+          <w:color w:val="9CDCFE"/>
+          <w:sz w:val="21"/>
+          <w:szCs w:val="21"/>
+        </w:rPr>
+        <w:t>"</w:t>
+      </w:r>
+      <w:proofErr w:type="spellStart"/>
+      <w:r>
+        <w:rPr>
+          <w:rFonts w:ascii="Consolas" w:eastAsia="Times New Roman" w:hAnsi="Consolas" w:cs="Times New Roman"/>
+          <w:color w:val="9CDCFE"/>
+          <w:sz w:val="21"/>
+          <w:szCs w:val="21"/>
+        </w:rPr>
+        <w:t>avg_pressure</w:t>
+      </w:r>
+      <w:proofErr w:type="spellEnd"/>
+      <w:r>
+        <w:rPr>
+          <w:rFonts w:ascii="Consolas" w:eastAsia="Times New Roman" w:hAnsi="Consolas" w:cs="Times New Roman"/>
+          <w:color w:val="9CDCFE"/>
+          <w:sz w:val="21"/>
+          <w:szCs w:val="21"/>
+        </w:rPr>
+        <w:t>"</w:t>
+      </w:r>
+      <w:r>
+        <w:rPr>
+          <w:rFonts w:ascii="Consolas" w:eastAsia="Times New Roman" w:hAnsi="Consolas" w:cs="Times New Roman"/>
+          <w:color w:val="D4D4D4"/>
+          <w:sz w:val="21"/>
+          <w:szCs w:val="21"/>
+        </w:rPr>
+        <w:t xml:space="preserve">: </w:t>
+      </w:r>
+      <w:r>
+        <w:rPr>
+          <w:rFonts w:ascii="Consolas" w:eastAsia="Times New Roman" w:hAnsi="Consolas" w:cs="Times New Roman"/>
           <w:color w:val="B5CEA8"/>
           <w:sz w:val="21"/>
           <w:szCs w:val="21"/>
         </w:rPr>
-        <w:t>15.9432</w:t>
+        <w:t>0</w:t>
+      </w:r>
+    </w:p>
+    <w:p>
+      <w:pPr>
+        <w:shd w:val="clear" w:color="auto" w:fill="1E1E1E"/>
+        <w:spacing w:after="0" w:line="285" w:lineRule="atLeast"/>
+        <w:ind w:left="360"/>
+        <w:rPr>
+          <w:rFonts w:ascii="Consolas" w:eastAsia="Times New Roman" w:hAnsi="Consolas" w:cs="Times New Roman"/>
+          <w:color w:val="D4D4D4"/>
+          <w:sz w:val="21"/>
+          <w:szCs w:val="21"/>
+        </w:rPr>
+      </w:pPr>
+      <w:r>
+        <w:rPr>
+          <w:rFonts w:ascii="Consolas" w:eastAsia="Times New Roman" w:hAnsi="Consolas" w:cs="Times New Roman"/>
+          <w:color w:val="D4D4D4"/>
+          <w:sz w:val="21"/>
+          <w:szCs w:val="21"/>
+        </w:rPr>
+        <w:t xml:space="preserve">                },</w:t>
+      </w:r>
+    </w:p>
+    <w:p>
+      <w:pPr>
+        <w:shd w:val="clear" w:color="auto" w:fill="1E1E1E"/>
+        <w:spacing w:after="0" w:line="285" w:lineRule="atLeast"/>
+        <w:ind w:left="360"/>
+        <w:rPr>
+          <w:rFonts w:ascii="Consolas" w:eastAsia="Times New Roman" w:hAnsi="Consolas" w:cs="Times New Roman"/>
+          <w:color w:val="D4D4D4"/>
+          <w:sz w:val="21"/>
+          <w:szCs w:val="21"/>
+        </w:rPr>
+      </w:pPr>
+      <w:r>
+        <w:rPr>
+          <w:rFonts w:ascii="Consolas" w:eastAsia="Times New Roman" w:hAnsi="Consolas" w:cs="Times New Roman"/>
+          <w:color w:val="D4D4D4"/>
+          <w:sz w:val="21"/>
+          <w:szCs w:val="21"/>
+        </w:rPr>
+        <w:t xml:space="preserve">                {</w:t>
+      </w:r>
+    </w:p>
+    <w:p>
+      <w:pPr>
+        <w:shd w:val="clear" w:color="auto" w:fill="1E1E1E"/>
+        <w:spacing w:after="0" w:line="285" w:lineRule="atLeast"/>
+        <w:ind w:left="360"/>
+        <w:rPr>
+          <w:rFonts w:ascii="Consolas" w:eastAsia="Times New Roman" w:hAnsi="Consolas" w:cs="Times New Roman"/>
+          <w:color w:val="D4D4D4"/>
+          <w:sz w:val="21"/>
+          <w:szCs w:val="21"/>
+        </w:rPr>
+      </w:pPr>
+      <w:r>
+        <w:rPr>
+          <w:rFonts w:ascii="Consolas" w:eastAsia="Times New Roman" w:hAnsi="Consolas" w:cs="Times New Roman"/>
+          <w:color w:val="D4D4D4"/>
+          <w:sz w:val="21"/>
+          <w:szCs w:val="21"/>
+        </w:rPr>
+        <w:t xml:space="preserve">                    </w:t>
+      </w:r>
+      <w:r>
+        <w:rPr>
+          <w:rFonts w:ascii="Consolas" w:eastAsia="Times New Roman" w:hAnsi="Consolas" w:cs="Times New Roman"/>
+          <w:color w:val="9CDCFE"/>
+          <w:sz w:val="21"/>
+          <w:szCs w:val="21"/>
+        </w:rPr>
+        <w:t>"location"</w:t>
+      </w:r>
+      <w:r>
+        <w:rPr>
+          <w:rFonts w:ascii="Consolas" w:eastAsia="Times New Roman" w:hAnsi="Consolas" w:cs="Times New Roman"/>
+          <w:color w:val="D4D4D4"/>
+          <w:sz w:val="21"/>
+          <w:szCs w:val="21"/>
+        </w:rPr>
+        <w:t xml:space="preserve">: </w:t>
+      </w:r>
+      <w:r>
+        <w:rPr>
+          <w:rFonts w:ascii="Consolas" w:eastAsia="Times New Roman" w:hAnsi="Consolas" w:cs="Times New Roman"/>
+          <w:color w:val="CE9178"/>
+          <w:sz w:val="21"/>
+          <w:szCs w:val="21"/>
+        </w:rPr>
+        <w:t>"B"</w:t>
       </w:r>
       <w:r>
         <w:rPr>
@@ -6425,9 +6721,569 @@
     </w:p>
     <w:p>
       <w:pPr>
-        <w:pStyle w:val="ListParagraph"/>
-        <w:shd w:val="clear" w:color="auto" w:fill="1E1E1E"/>
-        <w:spacing w:after="0" w:line="285" w:lineRule="atLeast"/>
+        <w:shd w:val="clear" w:color="auto" w:fill="1E1E1E"/>
+        <w:spacing w:after="0" w:line="285" w:lineRule="atLeast"/>
+        <w:ind w:left="360"/>
+        <w:rPr>
+          <w:rFonts w:ascii="Consolas" w:eastAsia="Times New Roman" w:hAnsi="Consolas" w:cs="Times New Roman"/>
+          <w:color w:val="D4D4D4"/>
+          <w:sz w:val="21"/>
+          <w:szCs w:val="21"/>
+        </w:rPr>
+      </w:pPr>
+      <w:r>
+        <w:rPr>
+          <w:rFonts w:ascii="Consolas" w:eastAsia="Times New Roman" w:hAnsi="Consolas" w:cs="Times New Roman"/>
+          <w:color w:val="D4D4D4"/>
+          <w:sz w:val="21"/>
+          <w:szCs w:val="21"/>
+        </w:rPr>
+        <w:t xml:space="preserve">                    </w:t>
+      </w:r>
+      <w:r>
+        <w:rPr>
+          <w:rFonts w:ascii="Consolas" w:eastAsia="Times New Roman" w:hAnsi="Consolas" w:cs="Times New Roman"/>
+          <w:color w:val="9CDCFE"/>
+          <w:sz w:val="21"/>
+          <w:szCs w:val="21"/>
+        </w:rPr>
+        <w:t>"</w:t>
+      </w:r>
+      <w:proofErr w:type="spellStart"/>
+      <w:r>
+        <w:rPr>
+          <w:rFonts w:ascii="Consolas" w:eastAsia="Times New Roman" w:hAnsi="Consolas" w:cs="Times New Roman"/>
+          <w:color w:val="9CDCFE"/>
+          <w:sz w:val="21"/>
+          <w:szCs w:val="21"/>
+        </w:rPr>
+        <w:t>avg_pressure</w:t>
+      </w:r>
+      <w:proofErr w:type="spellEnd"/>
+      <w:r>
+        <w:rPr>
+          <w:rFonts w:ascii="Consolas" w:eastAsia="Times New Roman" w:hAnsi="Consolas" w:cs="Times New Roman"/>
+          <w:color w:val="9CDCFE"/>
+          <w:sz w:val="21"/>
+          <w:szCs w:val="21"/>
+        </w:rPr>
+        <w:t>"</w:t>
+      </w:r>
+      <w:r>
+        <w:rPr>
+          <w:rFonts w:ascii="Consolas" w:eastAsia="Times New Roman" w:hAnsi="Consolas" w:cs="Times New Roman"/>
+          <w:color w:val="D4D4D4"/>
+          <w:sz w:val="21"/>
+          <w:szCs w:val="21"/>
+        </w:rPr>
+        <w:t xml:space="preserve">: </w:t>
+      </w:r>
+      <w:r>
+        <w:rPr>
+          <w:rFonts w:ascii="Consolas" w:eastAsia="Times New Roman" w:hAnsi="Consolas" w:cs="Times New Roman"/>
+          <w:color w:val="B5CEA8"/>
+          <w:sz w:val="21"/>
+          <w:szCs w:val="21"/>
+        </w:rPr>
+        <w:t>0</w:t>
+      </w:r>
+    </w:p>
+    <w:p>
+      <w:pPr>
+        <w:shd w:val="clear" w:color="auto" w:fill="1E1E1E"/>
+        <w:spacing w:after="0" w:line="285" w:lineRule="atLeast"/>
+        <w:ind w:left="360"/>
+        <w:rPr>
+          <w:rFonts w:ascii="Consolas" w:eastAsia="Times New Roman" w:hAnsi="Consolas" w:cs="Times New Roman"/>
+          <w:color w:val="D4D4D4"/>
+          <w:sz w:val="21"/>
+          <w:szCs w:val="21"/>
+        </w:rPr>
+      </w:pPr>
+      <w:r>
+        <w:rPr>
+          <w:rFonts w:ascii="Consolas" w:eastAsia="Times New Roman" w:hAnsi="Consolas" w:cs="Times New Roman"/>
+          <w:color w:val="D4D4D4"/>
+          <w:sz w:val="21"/>
+          <w:szCs w:val="21"/>
+        </w:rPr>
+        <w:t xml:space="preserve">                }</w:t>
+      </w:r>
+    </w:p>
+    <w:p>
+      <w:pPr>
+        <w:shd w:val="clear" w:color="auto" w:fill="1E1E1E"/>
+        <w:spacing w:after="0" w:line="285" w:lineRule="atLeast"/>
+        <w:ind w:left="360"/>
+        <w:rPr>
+          <w:rFonts w:ascii="Consolas" w:eastAsia="Times New Roman" w:hAnsi="Consolas" w:cs="Times New Roman"/>
+          <w:color w:val="D4D4D4"/>
+          <w:sz w:val="21"/>
+          <w:szCs w:val="21"/>
+        </w:rPr>
+      </w:pPr>
+      <w:r>
+        <w:rPr>
+          <w:rFonts w:ascii="Consolas" w:eastAsia="Times New Roman" w:hAnsi="Consolas" w:cs="Times New Roman"/>
+          <w:color w:val="D4D4D4"/>
+          <w:sz w:val="21"/>
+          <w:szCs w:val="21"/>
+        </w:rPr>
+        <w:t xml:space="preserve">            ],</w:t>
+      </w:r>
+    </w:p>
+    <w:p>
+      <w:pPr>
+        <w:shd w:val="clear" w:color="auto" w:fill="1E1E1E"/>
+        <w:spacing w:after="0" w:line="285" w:lineRule="atLeast"/>
+        <w:ind w:left="360"/>
+        <w:rPr>
+          <w:rFonts w:ascii="Consolas" w:eastAsia="Times New Roman" w:hAnsi="Consolas" w:cs="Times New Roman"/>
+          <w:color w:val="D4D4D4"/>
+          <w:sz w:val="21"/>
+          <w:szCs w:val="21"/>
+        </w:rPr>
+      </w:pPr>
+      <w:r>
+        <w:rPr>
+          <w:rFonts w:ascii="Consolas" w:eastAsia="Times New Roman" w:hAnsi="Consolas" w:cs="Times New Roman"/>
+          <w:color w:val="D4D4D4"/>
+          <w:sz w:val="21"/>
+          <w:szCs w:val="21"/>
+        </w:rPr>
+        <w:t xml:space="preserve">            </w:t>
+      </w:r>
+      <w:r>
+        <w:rPr>
+          <w:rFonts w:ascii="Consolas" w:eastAsia="Times New Roman" w:hAnsi="Consolas" w:cs="Times New Roman"/>
+          <w:color w:val="9CDCFE"/>
+          <w:sz w:val="21"/>
+          <w:szCs w:val="21"/>
+        </w:rPr>
+        <w:t>"</w:t>
+      </w:r>
+      <w:proofErr w:type="spellStart"/>
+      <w:r>
+        <w:rPr>
+          <w:rFonts w:ascii="Consolas" w:eastAsia="Times New Roman" w:hAnsi="Consolas" w:cs="Times New Roman"/>
+          <w:color w:val="9CDCFE"/>
+          <w:sz w:val="21"/>
+          <w:szCs w:val="21"/>
+        </w:rPr>
+        <w:t>right_shoe</w:t>
+      </w:r>
+      <w:proofErr w:type="spellEnd"/>
+      <w:r>
+        <w:rPr>
+          <w:rFonts w:ascii="Consolas" w:eastAsia="Times New Roman" w:hAnsi="Consolas" w:cs="Times New Roman"/>
+          <w:color w:val="9CDCFE"/>
+          <w:sz w:val="21"/>
+          <w:szCs w:val="21"/>
+        </w:rPr>
+        <w:t>"</w:t>
+      </w:r>
+      <w:r>
+        <w:rPr>
+          <w:rFonts w:ascii="Consolas" w:eastAsia="Times New Roman" w:hAnsi="Consolas" w:cs="Times New Roman"/>
+          <w:color w:val="D4D4D4"/>
+          <w:sz w:val="21"/>
+          <w:szCs w:val="21"/>
+        </w:rPr>
+        <w:t>: [</w:t>
+      </w:r>
+    </w:p>
+    <w:p>
+      <w:pPr>
+        <w:shd w:val="clear" w:color="auto" w:fill="1E1E1E"/>
+        <w:spacing w:after="0" w:line="285" w:lineRule="atLeast"/>
+        <w:ind w:left="360"/>
+        <w:rPr>
+          <w:rFonts w:ascii="Consolas" w:eastAsia="Times New Roman" w:hAnsi="Consolas" w:cs="Times New Roman"/>
+          <w:color w:val="D4D4D4"/>
+          <w:sz w:val="21"/>
+          <w:szCs w:val="21"/>
+        </w:rPr>
+      </w:pPr>
+      <w:r>
+        <w:rPr>
+          <w:rFonts w:ascii="Consolas" w:eastAsia="Times New Roman" w:hAnsi="Consolas" w:cs="Times New Roman"/>
+          <w:color w:val="D4D4D4"/>
+          <w:sz w:val="21"/>
+          <w:szCs w:val="21"/>
+        </w:rPr>
+        <w:t xml:space="preserve">                {</w:t>
+      </w:r>
+    </w:p>
+    <w:p>
+      <w:pPr>
+        <w:shd w:val="clear" w:color="auto" w:fill="1E1E1E"/>
+        <w:spacing w:after="0" w:line="285" w:lineRule="atLeast"/>
+        <w:ind w:left="360"/>
+        <w:rPr>
+          <w:rFonts w:ascii="Consolas" w:eastAsia="Times New Roman" w:hAnsi="Consolas" w:cs="Times New Roman"/>
+          <w:color w:val="D4D4D4"/>
+          <w:sz w:val="21"/>
+          <w:szCs w:val="21"/>
+        </w:rPr>
+      </w:pPr>
+      <w:r>
+        <w:rPr>
+          <w:rFonts w:ascii="Consolas" w:eastAsia="Times New Roman" w:hAnsi="Consolas" w:cs="Times New Roman"/>
+          <w:color w:val="D4D4D4"/>
+          <w:sz w:val="21"/>
+          <w:szCs w:val="21"/>
+        </w:rPr>
+        <w:t xml:space="preserve">                    </w:t>
+      </w:r>
+      <w:r>
+        <w:rPr>
+          <w:rFonts w:ascii="Consolas" w:eastAsia="Times New Roman" w:hAnsi="Consolas" w:cs="Times New Roman"/>
+          <w:color w:val="9CDCFE"/>
+          <w:sz w:val="21"/>
+          <w:szCs w:val="21"/>
+        </w:rPr>
+        <w:t>"location"</w:t>
+      </w:r>
+      <w:r>
+        <w:rPr>
+          <w:rFonts w:ascii="Consolas" w:eastAsia="Times New Roman" w:hAnsi="Consolas" w:cs="Times New Roman"/>
+          <w:color w:val="D4D4D4"/>
+          <w:sz w:val="21"/>
+          <w:szCs w:val="21"/>
+        </w:rPr>
+        <w:t xml:space="preserve">: </w:t>
+      </w:r>
+      <w:r>
+        <w:rPr>
+          <w:rFonts w:ascii="Consolas" w:eastAsia="Times New Roman" w:hAnsi="Consolas" w:cs="Times New Roman"/>
+          <w:color w:val="CE9178"/>
+          <w:sz w:val="21"/>
+          <w:szCs w:val="21"/>
+        </w:rPr>
+        <w:t>"B"</w:t>
+      </w:r>
+      <w:r>
+        <w:rPr>
+          <w:rFonts w:ascii="Consolas" w:eastAsia="Times New Roman" w:hAnsi="Consolas" w:cs="Times New Roman"/>
+          <w:color w:val="D4D4D4"/>
+          <w:sz w:val="21"/>
+          <w:szCs w:val="21"/>
+        </w:rPr>
+        <w:t>,</w:t>
+      </w:r>
+    </w:p>
+    <w:p>
+      <w:pPr>
+        <w:shd w:val="clear" w:color="auto" w:fill="1E1E1E"/>
+        <w:spacing w:after="0" w:line="285" w:lineRule="atLeast"/>
+        <w:ind w:left="360"/>
+        <w:rPr>
+          <w:rFonts w:ascii="Consolas" w:eastAsia="Times New Roman" w:hAnsi="Consolas" w:cs="Times New Roman"/>
+          <w:color w:val="D4D4D4"/>
+          <w:sz w:val="21"/>
+          <w:szCs w:val="21"/>
+        </w:rPr>
+      </w:pPr>
+      <w:r>
+        <w:rPr>
+          <w:rFonts w:ascii="Consolas" w:eastAsia="Times New Roman" w:hAnsi="Consolas" w:cs="Times New Roman"/>
+          <w:color w:val="D4D4D4"/>
+          <w:sz w:val="21"/>
+          <w:szCs w:val="21"/>
+        </w:rPr>
+        <w:t xml:space="preserve">                    </w:t>
+      </w:r>
+      <w:r>
+        <w:rPr>
+          <w:rFonts w:ascii="Consolas" w:eastAsia="Times New Roman" w:hAnsi="Consolas" w:cs="Times New Roman"/>
+          <w:color w:val="9CDCFE"/>
+          <w:sz w:val="21"/>
+          <w:szCs w:val="21"/>
+        </w:rPr>
+        <w:t>"</w:t>
+      </w:r>
+      <w:proofErr w:type="spellStart"/>
+      <w:r>
+        <w:rPr>
+          <w:rFonts w:ascii="Consolas" w:eastAsia="Times New Roman" w:hAnsi="Consolas" w:cs="Times New Roman"/>
+          <w:color w:val="9CDCFE"/>
+          <w:sz w:val="21"/>
+          <w:szCs w:val="21"/>
+        </w:rPr>
+        <w:t>avg_pressure</w:t>
+      </w:r>
+      <w:proofErr w:type="spellEnd"/>
+      <w:r>
+        <w:rPr>
+          <w:rFonts w:ascii="Consolas" w:eastAsia="Times New Roman" w:hAnsi="Consolas" w:cs="Times New Roman"/>
+          <w:color w:val="9CDCFE"/>
+          <w:sz w:val="21"/>
+          <w:szCs w:val="21"/>
+        </w:rPr>
+        <w:t>"</w:t>
+      </w:r>
+      <w:r>
+        <w:rPr>
+          <w:rFonts w:ascii="Consolas" w:eastAsia="Times New Roman" w:hAnsi="Consolas" w:cs="Times New Roman"/>
+          <w:color w:val="D4D4D4"/>
+          <w:sz w:val="21"/>
+          <w:szCs w:val="21"/>
+        </w:rPr>
+        <w:t xml:space="preserve">: </w:t>
+      </w:r>
+      <w:r>
+        <w:rPr>
+          <w:rFonts w:ascii="Consolas" w:eastAsia="Times New Roman" w:hAnsi="Consolas" w:cs="Times New Roman"/>
+          <w:color w:val="B5CEA8"/>
+          <w:sz w:val="21"/>
+          <w:szCs w:val="21"/>
+        </w:rPr>
+        <w:t>31.1591</w:t>
+      </w:r>
+    </w:p>
+    <w:p>
+      <w:pPr>
+        <w:shd w:val="clear" w:color="auto" w:fill="1E1E1E"/>
+        <w:spacing w:after="0" w:line="285" w:lineRule="atLeast"/>
+        <w:ind w:left="360"/>
+        <w:rPr>
+          <w:rFonts w:ascii="Consolas" w:eastAsia="Times New Roman" w:hAnsi="Consolas" w:cs="Times New Roman"/>
+          <w:color w:val="D4D4D4"/>
+          <w:sz w:val="21"/>
+          <w:szCs w:val="21"/>
+        </w:rPr>
+      </w:pPr>
+      <w:r>
+        <w:rPr>
+          <w:rFonts w:ascii="Consolas" w:eastAsia="Times New Roman" w:hAnsi="Consolas" w:cs="Times New Roman"/>
+          <w:color w:val="D4D4D4"/>
+          <w:sz w:val="21"/>
+          <w:szCs w:val="21"/>
+        </w:rPr>
+        <w:t xml:space="preserve">                },</w:t>
+      </w:r>
+    </w:p>
+    <w:p>
+      <w:pPr>
+        <w:shd w:val="clear" w:color="auto" w:fill="1E1E1E"/>
+        <w:spacing w:after="0" w:line="285" w:lineRule="atLeast"/>
+        <w:ind w:left="360"/>
+        <w:rPr>
+          <w:rFonts w:ascii="Consolas" w:eastAsia="Times New Roman" w:hAnsi="Consolas" w:cs="Times New Roman"/>
+          <w:color w:val="D4D4D4"/>
+          <w:sz w:val="21"/>
+          <w:szCs w:val="21"/>
+        </w:rPr>
+      </w:pPr>
+      <w:r>
+        <w:rPr>
+          <w:rFonts w:ascii="Consolas" w:eastAsia="Times New Roman" w:hAnsi="Consolas" w:cs="Times New Roman"/>
+          <w:color w:val="D4D4D4"/>
+          <w:sz w:val="21"/>
+          <w:szCs w:val="21"/>
+        </w:rPr>
+        <w:t xml:space="preserve">                {</w:t>
+      </w:r>
+    </w:p>
+    <w:p>
+      <w:pPr>
+        <w:shd w:val="clear" w:color="auto" w:fill="1E1E1E"/>
+        <w:spacing w:after="0" w:line="285" w:lineRule="atLeast"/>
+        <w:ind w:left="360"/>
+        <w:rPr>
+          <w:rFonts w:ascii="Consolas" w:eastAsia="Times New Roman" w:hAnsi="Consolas" w:cs="Times New Roman"/>
+          <w:color w:val="D4D4D4"/>
+          <w:sz w:val="21"/>
+          <w:szCs w:val="21"/>
+        </w:rPr>
+      </w:pPr>
+      <w:r>
+        <w:rPr>
+          <w:rFonts w:ascii="Consolas" w:eastAsia="Times New Roman" w:hAnsi="Consolas" w:cs="Times New Roman"/>
+          <w:color w:val="D4D4D4"/>
+          <w:sz w:val="21"/>
+          <w:szCs w:val="21"/>
+        </w:rPr>
+        <w:t xml:space="preserve">                    </w:t>
+      </w:r>
+      <w:r>
+        <w:rPr>
+          <w:rFonts w:ascii="Consolas" w:eastAsia="Times New Roman" w:hAnsi="Consolas" w:cs="Times New Roman"/>
+          <w:color w:val="9CDCFE"/>
+          <w:sz w:val="21"/>
+          <w:szCs w:val="21"/>
+        </w:rPr>
+        <w:t>"location"</w:t>
+      </w:r>
+      <w:r>
+        <w:rPr>
+          <w:rFonts w:ascii="Consolas" w:eastAsia="Times New Roman" w:hAnsi="Consolas" w:cs="Times New Roman"/>
+          <w:color w:val="D4D4D4"/>
+          <w:sz w:val="21"/>
+          <w:szCs w:val="21"/>
+        </w:rPr>
+        <w:t xml:space="preserve">: </w:t>
+      </w:r>
+      <w:r>
+        <w:rPr>
+          <w:rFonts w:ascii="Consolas" w:eastAsia="Times New Roman" w:hAnsi="Consolas" w:cs="Times New Roman"/>
+          <w:color w:val="CE9178"/>
+          <w:sz w:val="21"/>
+          <w:szCs w:val="21"/>
+        </w:rPr>
+        <w:t>"T"</w:t>
+      </w:r>
+      <w:r>
+        <w:rPr>
+          <w:rFonts w:ascii="Consolas" w:eastAsia="Times New Roman" w:hAnsi="Consolas" w:cs="Times New Roman"/>
+          <w:color w:val="D4D4D4"/>
+          <w:sz w:val="21"/>
+          <w:szCs w:val="21"/>
+        </w:rPr>
+        <w:t>,</w:t>
+      </w:r>
+    </w:p>
+    <w:p>
+      <w:pPr>
+        <w:shd w:val="clear" w:color="auto" w:fill="1E1E1E"/>
+        <w:spacing w:after="0" w:line="285" w:lineRule="atLeast"/>
+        <w:ind w:left="360"/>
+        <w:rPr>
+          <w:rFonts w:ascii="Consolas" w:eastAsia="Times New Roman" w:hAnsi="Consolas" w:cs="Times New Roman"/>
+          <w:color w:val="D4D4D4"/>
+          <w:sz w:val="21"/>
+          <w:szCs w:val="21"/>
+        </w:rPr>
+      </w:pPr>
+      <w:r>
+        <w:rPr>
+          <w:rFonts w:ascii="Consolas" w:eastAsia="Times New Roman" w:hAnsi="Consolas" w:cs="Times New Roman"/>
+          <w:color w:val="D4D4D4"/>
+          <w:sz w:val="21"/>
+          <w:szCs w:val="21"/>
+        </w:rPr>
+        <w:t xml:space="preserve">                    </w:t>
+      </w:r>
+      <w:r>
+        <w:rPr>
+          <w:rFonts w:ascii="Consolas" w:eastAsia="Times New Roman" w:hAnsi="Consolas" w:cs="Times New Roman"/>
+          <w:color w:val="9CDCFE"/>
+          <w:sz w:val="21"/>
+          <w:szCs w:val="21"/>
+        </w:rPr>
+        <w:t>"</w:t>
+      </w:r>
+      <w:proofErr w:type="spellStart"/>
+      <w:r>
+        <w:rPr>
+          <w:rFonts w:ascii="Consolas" w:eastAsia="Times New Roman" w:hAnsi="Consolas" w:cs="Times New Roman"/>
+          <w:color w:val="9CDCFE"/>
+          <w:sz w:val="21"/>
+          <w:szCs w:val="21"/>
+        </w:rPr>
+        <w:t>avg_pressure</w:t>
+      </w:r>
+      <w:proofErr w:type="spellEnd"/>
+      <w:r>
+        <w:rPr>
+          <w:rFonts w:ascii="Consolas" w:eastAsia="Times New Roman" w:hAnsi="Consolas" w:cs="Times New Roman"/>
+          <w:color w:val="9CDCFE"/>
+          <w:sz w:val="21"/>
+          <w:szCs w:val="21"/>
+        </w:rPr>
+        <w:t>"</w:t>
+      </w:r>
+      <w:r>
+        <w:rPr>
+          <w:rFonts w:ascii="Consolas" w:eastAsia="Times New Roman" w:hAnsi="Consolas" w:cs="Times New Roman"/>
+          <w:color w:val="D4D4D4"/>
+          <w:sz w:val="21"/>
+          <w:szCs w:val="21"/>
+        </w:rPr>
+        <w:t xml:space="preserve">: </w:t>
+      </w:r>
+      <w:r>
+        <w:rPr>
+          <w:rFonts w:ascii="Consolas" w:eastAsia="Times New Roman" w:hAnsi="Consolas" w:cs="Times New Roman"/>
+          <w:color w:val="B5CEA8"/>
+          <w:sz w:val="21"/>
+          <w:szCs w:val="21"/>
+        </w:rPr>
+        <w:t>33.3683</w:t>
+      </w:r>
+    </w:p>
+    <w:p>
+      <w:pPr>
+        <w:shd w:val="clear" w:color="auto" w:fill="1E1E1E"/>
+        <w:spacing w:after="0" w:line="285" w:lineRule="atLeast"/>
+        <w:ind w:left="360"/>
+        <w:rPr>
+          <w:rFonts w:ascii="Consolas" w:eastAsia="Times New Roman" w:hAnsi="Consolas" w:cs="Times New Roman"/>
+          <w:color w:val="D4D4D4"/>
+          <w:sz w:val="21"/>
+          <w:szCs w:val="21"/>
+        </w:rPr>
+      </w:pPr>
+      <w:r>
+        <w:rPr>
+          <w:rFonts w:ascii="Consolas" w:eastAsia="Times New Roman" w:hAnsi="Consolas" w:cs="Times New Roman"/>
+          <w:color w:val="D4D4D4"/>
+          <w:sz w:val="21"/>
+          <w:szCs w:val="21"/>
+        </w:rPr>
+        <w:lastRenderedPageBreak/>
+        <w:t xml:space="preserve">                }</w:t>
+      </w:r>
+    </w:p>
+    <w:p>
+      <w:pPr>
+        <w:shd w:val="clear" w:color="auto" w:fill="1E1E1E"/>
+        <w:spacing w:after="0" w:line="285" w:lineRule="atLeast"/>
+        <w:ind w:left="360"/>
+        <w:rPr>
+          <w:rFonts w:ascii="Consolas" w:eastAsia="Times New Roman" w:hAnsi="Consolas" w:cs="Times New Roman"/>
+          <w:color w:val="D4D4D4"/>
+          <w:sz w:val="21"/>
+          <w:szCs w:val="21"/>
+        </w:rPr>
+      </w:pPr>
+      <w:r>
+        <w:rPr>
+          <w:rFonts w:ascii="Consolas" w:eastAsia="Times New Roman" w:hAnsi="Consolas" w:cs="Times New Roman"/>
+          <w:color w:val="D4D4D4"/>
+          <w:sz w:val="21"/>
+          <w:szCs w:val="21"/>
+        </w:rPr>
+        <w:t xml:space="preserve">            ]</w:t>
+      </w:r>
+    </w:p>
+    <w:p>
+      <w:pPr>
+        <w:shd w:val="clear" w:color="auto" w:fill="1E1E1E"/>
+        <w:spacing w:after="0" w:line="285" w:lineRule="atLeast"/>
+        <w:ind w:left="360"/>
+        <w:rPr>
+          <w:rFonts w:ascii="Consolas" w:eastAsia="Times New Roman" w:hAnsi="Consolas" w:cs="Times New Roman"/>
+          <w:color w:val="D4D4D4"/>
+          <w:sz w:val="21"/>
+          <w:szCs w:val="21"/>
+        </w:rPr>
+      </w:pPr>
+      <w:r>
+        <w:rPr>
+          <w:rFonts w:ascii="Consolas" w:eastAsia="Times New Roman" w:hAnsi="Consolas" w:cs="Times New Roman"/>
+          <w:color w:val="D4D4D4"/>
+          <w:sz w:val="21"/>
+          <w:szCs w:val="21"/>
+        </w:rPr>
+        <w:t xml:space="preserve">        },</w:t>
+      </w:r>
+    </w:p>
+    <w:p>
+      <w:pPr>
+        <w:shd w:val="clear" w:color="auto" w:fill="1E1E1E"/>
+        <w:spacing w:after="0" w:line="285" w:lineRule="atLeast"/>
+        <w:ind w:left="360"/>
         <w:rPr>
           <w:rFonts w:ascii="Consolas" w:eastAsia="Times New Roman" w:hAnsi="Consolas" w:cs="Times New Roman"/>
           <w:color w:val="D4D4D4"/>
@@ -6480,16 +7336,309 @@
           <w:sz w:val="21"/>
           <w:szCs w:val="21"/>
         </w:rPr>
+        <w:t>: {</w:t>
+      </w:r>
+    </w:p>
+    <w:p>
+      <w:pPr>
+        <w:shd w:val="clear" w:color="auto" w:fill="1E1E1E"/>
+        <w:spacing w:after="0" w:line="285" w:lineRule="atLeast"/>
+        <w:ind w:left="360"/>
+        <w:rPr>
+          <w:rFonts w:ascii="Consolas" w:eastAsia="Times New Roman" w:hAnsi="Consolas" w:cs="Times New Roman"/>
+          <w:color w:val="D4D4D4"/>
+          <w:sz w:val="21"/>
+          <w:szCs w:val="21"/>
+        </w:rPr>
+      </w:pPr>
+      <w:r>
+        <w:rPr>
+          <w:rFonts w:ascii="Consolas" w:eastAsia="Times New Roman" w:hAnsi="Consolas" w:cs="Times New Roman"/>
+          <w:color w:val="D4D4D4"/>
+          <w:sz w:val="21"/>
+          <w:szCs w:val="21"/>
+        </w:rPr>
+        <w:t xml:space="preserve">            </w:t>
+      </w:r>
+      <w:r>
+        <w:rPr>
+          <w:rFonts w:ascii="Consolas" w:eastAsia="Times New Roman" w:hAnsi="Consolas" w:cs="Times New Roman"/>
+          <w:color w:val="9CDCFE"/>
+          <w:sz w:val="21"/>
+          <w:szCs w:val="21"/>
+        </w:rPr>
+        <w:t>"</w:t>
+      </w:r>
+      <w:proofErr w:type="spellStart"/>
+      <w:r>
+        <w:rPr>
+          <w:rFonts w:ascii="Consolas" w:eastAsia="Times New Roman" w:hAnsi="Consolas" w:cs="Times New Roman"/>
+          <w:color w:val="9CDCFE"/>
+          <w:sz w:val="21"/>
+          <w:szCs w:val="21"/>
+        </w:rPr>
+        <w:t>left_shoe</w:t>
+      </w:r>
+      <w:proofErr w:type="spellEnd"/>
+      <w:r>
+        <w:rPr>
+          <w:rFonts w:ascii="Consolas" w:eastAsia="Times New Roman" w:hAnsi="Consolas" w:cs="Times New Roman"/>
+          <w:color w:val="9CDCFE"/>
+          <w:sz w:val="21"/>
+          <w:szCs w:val="21"/>
+        </w:rPr>
+        <w:t>"</w:t>
+      </w:r>
+      <w:r>
+        <w:rPr>
+          <w:rFonts w:ascii="Consolas" w:eastAsia="Times New Roman" w:hAnsi="Consolas" w:cs="Times New Roman"/>
+          <w:color w:val="D4D4D4"/>
+          <w:sz w:val="21"/>
+          <w:szCs w:val="21"/>
+        </w:rPr>
+        <w:t>: [</w:t>
+      </w:r>
+    </w:p>
+    <w:p>
+      <w:pPr>
+        <w:shd w:val="clear" w:color="auto" w:fill="1E1E1E"/>
+        <w:spacing w:after="0" w:line="285" w:lineRule="atLeast"/>
+        <w:ind w:left="360"/>
+        <w:rPr>
+          <w:rFonts w:ascii="Consolas" w:eastAsia="Times New Roman" w:hAnsi="Consolas" w:cs="Times New Roman"/>
+          <w:color w:val="D4D4D4"/>
+          <w:sz w:val="21"/>
+          <w:szCs w:val="21"/>
+        </w:rPr>
+      </w:pPr>
+      <w:r>
+        <w:rPr>
+          <w:rFonts w:ascii="Consolas" w:eastAsia="Times New Roman" w:hAnsi="Consolas" w:cs="Times New Roman"/>
+          <w:color w:val="D4D4D4"/>
+          <w:sz w:val="21"/>
+          <w:szCs w:val="21"/>
+        </w:rPr>
+        <w:t xml:space="preserve">                {</w:t>
+      </w:r>
+    </w:p>
+    <w:p>
+      <w:pPr>
+        <w:shd w:val="clear" w:color="auto" w:fill="1E1E1E"/>
+        <w:spacing w:after="0" w:line="285" w:lineRule="atLeast"/>
+        <w:ind w:left="360"/>
+        <w:rPr>
+          <w:rFonts w:ascii="Consolas" w:eastAsia="Times New Roman" w:hAnsi="Consolas" w:cs="Times New Roman"/>
+          <w:color w:val="D4D4D4"/>
+          <w:sz w:val="21"/>
+          <w:szCs w:val="21"/>
+        </w:rPr>
+      </w:pPr>
+      <w:r>
+        <w:rPr>
+          <w:rFonts w:ascii="Consolas" w:eastAsia="Times New Roman" w:hAnsi="Consolas" w:cs="Times New Roman"/>
+          <w:color w:val="D4D4D4"/>
+          <w:sz w:val="21"/>
+          <w:szCs w:val="21"/>
+        </w:rPr>
+        <w:t xml:space="preserve">                    </w:t>
+      </w:r>
+      <w:r>
+        <w:rPr>
+          <w:rFonts w:ascii="Consolas" w:eastAsia="Times New Roman" w:hAnsi="Consolas" w:cs="Times New Roman"/>
+          <w:color w:val="9CDCFE"/>
+          <w:sz w:val="21"/>
+          <w:szCs w:val="21"/>
+        </w:rPr>
+        <w:t>"location"</w:t>
+      </w:r>
+      <w:r>
+        <w:rPr>
+          <w:rFonts w:ascii="Consolas" w:eastAsia="Times New Roman" w:hAnsi="Consolas" w:cs="Times New Roman"/>
+          <w:color w:val="D4D4D4"/>
+          <w:sz w:val="21"/>
+          <w:szCs w:val="21"/>
+        </w:rPr>
         <w:t xml:space="preserve">: </w:t>
       </w:r>
       <w:r>
         <w:rPr>
           <w:rFonts w:ascii="Consolas" w:eastAsia="Times New Roman" w:hAnsi="Consolas" w:cs="Times New Roman"/>
+          <w:color w:val="CE9178"/>
+          <w:sz w:val="21"/>
+          <w:szCs w:val="21"/>
+        </w:rPr>
+        <w:t>"B"</w:t>
+      </w:r>
+      <w:r>
+        <w:rPr>
+          <w:rFonts w:ascii="Consolas" w:eastAsia="Times New Roman" w:hAnsi="Consolas" w:cs="Times New Roman"/>
+          <w:color w:val="D4D4D4"/>
+          <w:sz w:val="21"/>
+          <w:szCs w:val="21"/>
+        </w:rPr>
+        <w:t>,</w:t>
+      </w:r>
+    </w:p>
+    <w:p>
+      <w:pPr>
+        <w:shd w:val="clear" w:color="auto" w:fill="1E1E1E"/>
+        <w:spacing w:after="0" w:line="285" w:lineRule="atLeast"/>
+        <w:ind w:left="360"/>
+        <w:rPr>
+          <w:rFonts w:ascii="Consolas" w:eastAsia="Times New Roman" w:hAnsi="Consolas" w:cs="Times New Roman"/>
+          <w:color w:val="D4D4D4"/>
+          <w:sz w:val="21"/>
+          <w:szCs w:val="21"/>
+        </w:rPr>
+      </w:pPr>
+      <w:r>
+        <w:rPr>
+          <w:rFonts w:ascii="Consolas" w:eastAsia="Times New Roman" w:hAnsi="Consolas" w:cs="Times New Roman"/>
+          <w:color w:val="D4D4D4"/>
+          <w:sz w:val="21"/>
+          <w:szCs w:val="21"/>
+        </w:rPr>
+        <w:t xml:space="preserve">                    </w:t>
+      </w:r>
+      <w:r>
+        <w:rPr>
+          <w:rFonts w:ascii="Consolas" w:eastAsia="Times New Roman" w:hAnsi="Consolas" w:cs="Times New Roman"/>
+          <w:color w:val="9CDCFE"/>
+          <w:sz w:val="21"/>
+          <w:szCs w:val="21"/>
+        </w:rPr>
+        <w:t>"</w:t>
+      </w:r>
+      <w:proofErr w:type="spellStart"/>
+      <w:r>
+        <w:rPr>
+          <w:rFonts w:ascii="Consolas" w:eastAsia="Times New Roman" w:hAnsi="Consolas" w:cs="Times New Roman"/>
+          <w:color w:val="9CDCFE"/>
+          <w:sz w:val="21"/>
+          <w:szCs w:val="21"/>
+        </w:rPr>
+        <w:t>avg_pressure</w:t>
+      </w:r>
+      <w:proofErr w:type="spellEnd"/>
+      <w:r>
+        <w:rPr>
+          <w:rFonts w:ascii="Consolas" w:eastAsia="Times New Roman" w:hAnsi="Consolas" w:cs="Times New Roman"/>
+          <w:color w:val="9CDCFE"/>
+          <w:sz w:val="21"/>
+          <w:szCs w:val="21"/>
+        </w:rPr>
+        <w:t>"</w:t>
+      </w:r>
+      <w:r>
+        <w:rPr>
+          <w:rFonts w:ascii="Consolas" w:eastAsia="Times New Roman" w:hAnsi="Consolas" w:cs="Times New Roman"/>
+          <w:color w:val="D4D4D4"/>
+          <w:sz w:val="21"/>
+          <w:szCs w:val="21"/>
+        </w:rPr>
+        <w:t xml:space="preserve">: </w:t>
+      </w:r>
+      <w:r>
+        <w:rPr>
+          <w:rFonts w:ascii="Consolas" w:eastAsia="Times New Roman" w:hAnsi="Consolas" w:cs="Times New Roman"/>
           <w:color w:val="B5CEA8"/>
           <w:sz w:val="21"/>
           <w:szCs w:val="21"/>
         </w:rPr>
-        <w:t>16.4353</w:t>
+        <w:t>96.4787878787879</w:t>
+      </w:r>
+    </w:p>
+    <w:p>
+      <w:pPr>
+        <w:shd w:val="clear" w:color="auto" w:fill="1E1E1E"/>
+        <w:spacing w:after="0" w:line="285" w:lineRule="atLeast"/>
+        <w:ind w:left="360"/>
+        <w:rPr>
+          <w:rFonts w:ascii="Consolas" w:eastAsia="Times New Roman" w:hAnsi="Consolas" w:cs="Times New Roman"/>
+          <w:color w:val="D4D4D4"/>
+          <w:sz w:val="21"/>
+          <w:szCs w:val="21"/>
+        </w:rPr>
+      </w:pPr>
+      <w:r>
+        <w:rPr>
+          <w:rFonts w:ascii="Consolas" w:eastAsia="Times New Roman" w:hAnsi="Consolas" w:cs="Times New Roman"/>
+          <w:color w:val="D4D4D4"/>
+          <w:sz w:val="21"/>
+          <w:szCs w:val="21"/>
+        </w:rPr>
+        <w:t xml:space="preserve">                },</w:t>
+      </w:r>
+    </w:p>
+    <w:p>
+      <w:pPr>
+        <w:shd w:val="clear" w:color="auto" w:fill="1E1E1E"/>
+        <w:spacing w:after="0" w:line="285" w:lineRule="atLeast"/>
+        <w:ind w:left="360"/>
+        <w:rPr>
+          <w:rFonts w:ascii="Consolas" w:eastAsia="Times New Roman" w:hAnsi="Consolas" w:cs="Times New Roman"/>
+          <w:color w:val="D4D4D4"/>
+          <w:sz w:val="21"/>
+          <w:szCs w:val="21"/>
+        </w:rPr>
+      </w:pPr>
+      <w:r>
+        <w:rPr>
+          <w:rFonts w:ascii="Consolas" w:eastAsia="Times New Roman" w:hAnsi="Consolas" w:cs="Times New Roman"/>
+          <w:color w:val="D4D4D4"/>
+          <w:sz w:val="21"/>
+          <w:szCs w:val="21"/>
+        </w:rPr>
+        <w:t xml:space="preserve">                {</w:t>
+      </w:r>
+    </w:p>
+    <w:p>
+      <w:pPr>
+        <w:shd w:val="clear" w:color="auto" w:fill="1E1E1E"/>
+        <w:spacing w:after="0" w:line="285" w:lineRule="atLeast"/>
+        <w:ind w:left="360"/>
+        <w:rPr>
+          <w:rFonts w:ascii="Consolas" w:eastAsia="Times New Roman" w:hAnsi="Consolas" w:cs="Times New Roman"/>
+          <w:color w:val="D4D4D4"/>
+          <w:sz w:val="21"/>
+          <w:szCs w:val="21"/>
+        </w:rPr>
+      </w:pPr>
+      <w:r>
+        <w:rPr>
+          <w:rFonts w:ascii="Consolas" w:eastAsia="Times New Roman" w:hAnsi="Consolas" w:cs="Times New Roman"/>
+          <w:color w:val="D4D4D4"/>
+          <w:sz w:val="21"/>
+          <w:szCs w:val="21"/>
+        </w:rPr>
+        <w:t xml:space="preserve">                    </w:t>
+      </w:r>
+      <w:r>
+        <w:rPr>
+          <w:rFonts w:ascii="Consolas" w:eastAsia="Times New Roman" w:hAnsi="Consolas" w:cs="Times New Roman"/>
+          <w:color w:val="9CDCFE"/>
+          <w:sz w:val="21"/>
+          <w:szCs w:val="21"/>
+        </w:rPr>
+        <w:t>"location"</w:t>
+      </w:r>
+      <w:r>
+        <w:rPr>
+          <w:rFonts w:ascii="Consolas" w:eastAsia="Times New Roman" w:hAnsi="Consolas" w:cs="Times New Roman"/>
+          <w:color w:val="D4D4D4"/>
+          <w:sz w:val="21"/>
+          <w:szCs w:val="21"/>
+        </w:rPr>
+        <w:t xml:space="preserve">: </w:t>
+      </w:r>
+      <w:r>
+        <w:rPr>
+          <w:rFonts w:ascii="Consolas" w:eastAsia="Times New Roman" w:hAnsi="Consolas" w:cs="Times New Roman"/>
+          <w:color w:val="CE9178"/>
+          <w:sz w:val="21"/>
+          <w:szCs w:val="21"/>
+        </w:rPr>
+        <w:t>"T"</w:t>
       </w:r>
       <w:r>
         <w:rPr>
@@ -6503,9 +7652,568 @@
     </w:p>
     <w:p>
       <w:pPr>
-        <w:pStyle w:val="ListParagraph"/>
-        <w:shd w:val="clear" w:color="auto" w:fill="1E1E1E"/>
-        <w:spacing w:after="0" w:line="285" w:lineRule="atLeast"/>
+        <w:shd w:val="clear" w:color="auto" w:fill="1E1E1E"/>
+        <w:spacing w:after="0" w:line="285" w:lineRule="atLeast"/>
+        <w:ind w:left="360"/>
+        <w:rPr>
+          <w:rFonts w:ascii="Consolas" w:eastAsia="Times New Roman" w:hAnsi="Consolas" w:cs="Times New Roman"/>
+          <w:color w:val="D4D4D4"/>
+          <w:sz w:val="21"/>
+          <w:szCs w:val="21"/>
+        </w:rPr>
+      </w:pPr>
+      <w:r>
+        <w:rPr>
+          <w:rFonts w:ascii="Consolas" w:eastAsia="Times New Roman" w:hAnsi="Consolas" w:cs="Times New Roman"/>
+          <w:color w:val="D4D4D4"/>
+          <w:sz w:val="21"/>
+          <w:szCs w:val="21"/>
+        </w:rPr>
+        <w:t xml:space="preserve">                    </w:t>
+      </w:r>
+      <w:r>
+        <w:rPr>
+          <w:rFonts w:ascii="Consolas" w:eastAsia="Times New Roman" w:hAnsi="Consolas" w:cs="Times New Roman"/>
+          <w:color w:val="9CDCFE"/>
+          <w:sz w:val="21"/>
+          <w:szCs w:val="21"/>
+        </w:rPr>
+        <w:t>"</w:t>
+      </w:r>
+      <w:proofErr w:type="spellStart"/>
+      <w:r>
+        <w:rPr>
+          <w:rFonts w:ascii="Consolas" w:eastAsia="Times New Roman" w:hAnsi="Consolas" w:cs="Times New Roman"/>
+          <w:color w:val="9CDCFE"/>
+          <w:sz w:val="21"/>
+          <w:szCs w:val="21"/>
+        </w:rPr>
+        <w:t>avg_pressure</w:t>
+      </w:r>
+      <w:proofErr w:type="spellEnd"/>
+      <w:r>
+        <w:rPr>
+          <w:rFonts w:ascii="Consolas" w:eastAsia="Times New Roman" w:hAnsi="Consolas" w:cs="Times New Roman"/>
+          <w:color w:val="9CDCFE"/>
+          <w:sz w:val="21"/>
+          <w:szCs w:val="21"/>
+        </w:rPr>
+        <w:t>"</w:t>
+      </w:r>
+      <w:r>
+        <w:rPr>
+          <w:rFonts w:ascii="Consolas" w:eastAsia="Times New Roman" w:hAnsi="Consolas" w:cs="Times New Roman"/>
+          <w:color w:val="D4D4D4"/>
+          <w:sz w:val="21"/>
+          <w:szCs w:val="21"/>
+        </w:rPr>
+        <w:t xml:space="preserve">: </w:t>
+      </w:r>
+      <w:r>
+        <w:rPr>
+          <w:rFonts w:ascii="Consolas" w:eastAsia="Times New Roman" w:hAnsi="Consolas" w:cs="Times New Roman"/>
+          <w:color w:val="B5CEA8"/>
+          <w:sz w:val="21"/>
+          <w:szCs w:val="21"/>
+        </w:rPr>
+        <w:t>96.7030303030303</w:t>
+      </w:r>
+    </w:p>
+    <w:p>
+      <w:pPr>
+        <w:shd w:val="clear" w:color="auto" w:fill="1E1E1E"/>
+        <w:spacing w:after="0" w:line="285" w:lineRule="atLeast"/>
+        <w:ind w:left="360"/>
+        <w:rPr>
+          <w:rFonts w:ascii="Consolas" w:eastAsia="Times New Roman" w:hAnsi="Consolas" w:cs="Times New Roman"/>
+          <w:color w:val="D4D4D4"/>
+          <w:sz w:val="21"/>
+          <w:szCs w:val="21"/>
+        </w:rPr>
+      </w:pPr>
+      <w:r>
+        <w:rPr>
+          <w:rFonts w:ascii="Consolas" w:eastAsia="Times New Roman" w:hAnsi="Consolas" w:cs="Times New Roman"/>
+          <w:color w:val="D4D4D4"/>
+          <w:sz w:val="21"/>
+          <w:szCs w:val="21"/>
+        </w:rPr>
+        <w:t xml:space="preserve">                }</w:t>
+      </w:r>
+    </w:p>
+    <w:p>
+      <w:pPr>
+        <w:shd w:val="clear" w:color="auto" w:fill="1E1E1E"/>
+        <w:spacing w:after="0" w:line="285" w:lineRule="atLeast"/>
+        <w:ind w:left="360"/>
+        <w:rPr>
+          <w:rFonts w:ascii="Consolas" w:eastAsia="Times New Roman" w:hAnsi="Consolas" w:cs="Times New Roman"/>
+          <w:color w:val="D4D4D4"/>
+          <w:sz w:val="21"/>
+          <w:szCs w:val="21"/>
+        </w:rPr>
+      </w:pPr>
+      <w:r>
+        <w:rPr>
+          <w:rFonts w:ascii="Consolas" w:eastAsia="Times New Roman" w:hAnsi="Consolas" w:cs="Times New Roman"/>
+          <w:color w:val="D4D4D4"/>
+          <w:sz w:val="21"/>
+          <w:szCs w:val="21"/>
+        </w:rPr>
+        <w:t xml:space="preserve">            ],</w:t>
+      </w:r>
+    </w:p>
+    <w:p>
+      <w:pPr>
+        <w:shd w:val="clear" w:color="auto" w:fill="1E1E1E"/>
+        <w:spacing w:after="0" w:line="285" w:lineRule="atLeast"/>
+        <w:ind w:left="360"/>
+        <w:rPr>
+          <w:rFonts w:ascii="Consolas" w:eastAsia="Times New Roman" w:hAnsi="Consolas" w:cs="Times New Roman"/>
+          <w:color w:val="D4D4D4"/>
+          <w:sz w:val="21"/>
+          <w:szCs w:val="21"/>
+        </w:rPr>
+      </w:pPr>
+      <w:r>
+        <w:rPr>
+          <w:rFonts w:ascii="Consolas" w:eastAsia="Times New Roman" w:hAnsi="Consolas" w:cs="Times New Roman"/>
+          <w:color w:val="D4D4D4"/>
+          <w:sz w:val="21"/>
+          <w:szCs w:val="21"/>
+        </w:rPr>
+        <w:t xml:space="preserve">            </w:t>
+      </w:r>
+      <w:r>
+        <w:rPr>
+          <w:rFonts w:ascii="Consolas" w:eastAsia="Times New Roman" w:hAnsi="Consolas" w:cs="Times New Roman"/>
+          <w:color w:val="9CDCFE"/>
+          <w:sz w:val="21"/>
+          <w:szCs w:val="21"/>
+        </w:rPr>
+        <w:t>"</w:t>
+      </w:r>
+      <w:proofErr w:type="spellStart"/>
+      <w:r>
+        <w:rPr>
+          <w:rFonts w:ascii="Consolas" w:eastAsia="Times New Roman" w:hAnsi="Consolas" w:cs="Times New Roman"/>
+          <w:color w:val="9CDCFE"/>
+          <w:sz w:val="21"/>
+          <w:szCs w:val="21"/>
+        </w:rPr>
+        <w:t>right_shoe</w:t>
+      </w:r>
+      <w:proofErr w:type="spellEnd"/>
+      <w:r>
+        <w:rPr>
+          <w:rFonts w:ascii="Consolas" w:eastAsia="Times New Roman" w:hAnsi="Consolas" w:cs="Times New Roman"/>
+          <w:color w:val="9CDCFE"/>
+          <w:sz w:val="21"/>
+          <w:szCs w:val="21"/>
+        </w:rPr>
+        <w:t>"</w:t>
+      </w:r>
+      <w:r>
+        <w:rPr>
+          <w:rFonts w:ascii="Consolas" w:eastAsia="Times New Roman" w:hAnsi="Consolas" w:cs="Times New Roman"/>
+          <w:color w:val="D4D4D4"/>
+          <w:sz w:val="21"/>
+          <w:szCs w:val="21"/>
+        </w:rPr>
+        <w:t>: [</w:t>
+      </w:r>
+    </w:p>
+    <w:p>
+      <w:pPr>
+        <w:shd w:val="clear" w:color="auto" w:fill="1E1E1E"/>
+        <w:spacing w:after="0" w:line="285" w:lineRule="atLeast"/>
+        <w:ind w:left="360"/>
+        <w:rPr>
+          <w:rFonts w:ascii="Consolas" w:eastAsia="Times New Roman" w:hAnsi="Consolas" w:cs="Times New Roman"/>
+          <w:color w:val="D4D4D4"/>
+          <w:sz w:val="21"/>
+          <w:szCs w:val="21"/>
+        </w:rPr>
+      </w:pPr>
+      <w:r>
+        <w:rPr>
+          <w:rFonts w:ascii="Consolas" w:eastAsia="Times New Roman" w:hAnsi="Consolas" w:cs="Times New Roman"/>
+          <w:color w:val="D4D4D4"/>
+          <w:sz w:val="21"/>
+          <w:szCs w:val="21"/>
+        </w:rPr>
+        <w:t xml:space="preserve">                {</w:t>
+      </w:r>
+    </w:p>
+    <w:p>
+      <w:pPr>
+        <w:shd w:val="clear" w:color="auto" w:fill="1E1E1E"/>
+        <w:spacing w:after="0" w:line="285" w:lineRule="atLeast"/>
+        <w:ind w:left="360"/>
+        <w:rPr>
+          <w:rFonts w:ascii="Consolas" w:eastAsia="Times New Roman" w:hAnsi="Consolas" w:cs="Times New Roman"/>
+          <w:color w:val="D4D4D4"/>
+          <w:sz w:val="21"/>
+          <w:szCs w:val="21"/>
+        </w:rPr>
+      </w:pPr>
+      <w:r>
+        <w:rPr>
+          <w:rFonts w:ascii="Consolas" w:eastAsia="Times New Roman" w:hAnsi="Consolas" w:cs="Times New Roman"/>
+          <w:color w:val="D4D4D4"/>
+          <w:sz w:val="21"/>
+          <w:szCs w:val="21"/>
+        </w:rPr>
+        <w:t xml:space="preserve">                    </w:t>
+      </w:r>
+      <w:r>
+        <w:rPr>
+          <w:rFonts w:ascii="Consolas" w:eastAsia="Times New Roman" w:hAnsi="Consolas" w:cs="Times New Roman"/>
+          <w:color w:val="9CDCFE"/>
+          <w:sz w:val="21"/>
+          <w:szCs w:val="21"/>
+        </w:rPr>
+        <w:t>"location"</w:t>
+      </w:r>
+      <w:r>
+        <w:rPr>
+          <w:rFonts w:ascii="Consolas" w:eastAsia="Times New Roman" w:hAnsi="Consolas" w:cs="Times New Roman"/>
+          <w:color w:val="D4D4D4"/>
+          <w:sz w:val="21"/>
+          <w:szCs w:val="21"/>
+        </w:rPr>
+        <w:t xml:space="preserve">: </w:t>
+      </w:r>
+      <w:r>
+        <w:rPr>
+          <w:rFonts w:ascii="Consolas" w:eastAsia="Times New Roman" w:hAnsi="Consolas" w:cs="Times New Roman"/>
+          <w:color w:val="CE9178"/>
+          <w:sz w:val="21"/>
+          <w:szCs w:val="21"/>
+        </w:rPr>
+        <w:t>"B"</w:t>
+      </w:r>
+      <w:r>
+        <w:rPr>
+          <w:rFonts w:ascii="Consolas" w:eastAsia="Times New Roman" w:hAnsi="Consolas" w:cs="Times New Roman"/>
+          <w:color w:val="D4D4D4"/>
+          <w:sz w:val="21"/>
+          <w:szCs w:val="21"/>
+        </w:rPr>
+        <w:t>,</w:t>
+      </w:r>
+    </w:p>
+    <w:p>
+      <w:pPr>
+        <w:shd w:val="clear" w:color="auto" w:fill="1E1E1E"/>
+        <w:spacing w:after="0" w:line="285" w:lineRule="atLeast"/>
+        <w:ind w:left="360"/>
+        <w:rPr>
+          <w:rFonts w:ascii="Consolas" w:eastAsia="Times New Roman" w:hAnsi="Consolas" w:cs="Times New Roman"/>
+          <w:color w:val="D4D4D4"/>
+          <w:sz w:val="21"/>
+          <w:szCs w:val="21"/>
+        </w:rPr>
+      </w:pPr>
+      <w:r>
+        <w:rPr>
+          <w:rFonts w:ascii="Consolas" w:eastAsia="Times New Roman" w:hAnsi="Consolas" w:cs="Times New Roman"/>
+          <w:color w:val="D4D4D4"/>
+          <w:sz w:val="21"/>
+          <w:szCs w:val="21"/>
+        </w:rPr>
+        <w:t xml:space="preserve">                    </w:t>
+      </w:r>
+      <w:r>
+        <w:rPr>
+          <w:rFonts w:ascii="Consolas" w:eastAsia="Times New Roman" w:hAnsi="Consolas" w:cs="Times New Roman"/>
+          <w:color w:val="9CDCFE"/>
+          <w:sz w:val="21"/>
+          <w:szCs w:val="21"/>
+        </w:rPr>
+        <w:t>"</w:t>
+      </w:r>
+      <w:proofErr w:type="spellStart"/>
+      <w:r>
+        <w:rPr>
+          <w:rFonts w:ascii="Consolas" w:eastAsia="Times New Roman" w:hAnsi="Consolas" w:cs="Times New Roman"/>
+          <w:color w:val="9CDCFE"/>
+          <w:sz w:val="21"/>
+          <w:szCs w:val="21"/>
+        </w:rPr>
+        <w:t>avg_pressure</w:t>
+      </w:r>
+      <w:proofErr w:type="spellEnd"/>
+      <w:r>
+        <w:rPr>
+          <w:rFonts w:ascii="Consolas" w:eastAsia="Times New Roman" w:hAnsi="Consolas" w:cs="Times New Roman"/>
+          <w:color w:val="9CDCFE"/>
+          <w:sz w:val="21"/>
+          <w:szCs w:val="21"/>
+        </w:rPr>
+        <w:t>"</w:t>
+      </w:r>
+      <w:r>
+        <w:rPr>
+          <w:rFonts w:ascii="Consolas" w:eastAsia="Times New Roman" w:hAnsi="Consolas" w:cs="Times New Roman"/>
+          <w:color w:val="D4D4D4"/>
+          <w:sz w:val="21"/>
+          <w:szCs w:val="21"/>
+        </w:rPr>
+        <w:t xml:space="preserve">: </w:t>
+      </w:r>
+      <w:r>
+        <w:rPr>
+          <w:rFonts w:ascii="Consolas" w:eastAsia="Times New Roman" w:hAnsi="Consolas" w:cs="Times New Roman"/>
+          <w:color w:val="B5CEA8"/>
+          <w:sz w:val="21"/>
+          <w:szCs w:val="21"/>
+        </w:rPr>
+        <w:t>31.1591</w:t>
+      </w:r>
+    </w:p>
+    <w:p>
+      <w:pPr>
+        <w:shd w:val="clear" w:color="auto" w:fill="1E1E1E"/>
+        <w:spacing w:after="0" w:line="285" w:lineRule="atLeast"/>
+        <w:ind w:left="360"/>
+        <w:rPr>
+          <w:rFonts w:ascii="Consolas" w:eastAsia="Times New Roman" w:hAnsi="Consolas" w:cs="Times New Roman"/>
+          <w:color w:val="D4D4D4"/>
+          <w:sz w:val="21"/>
+          <w:szCs w:val="21"/>
+        </w:rPr>
+      </w:pPr>
+      <w:r>
+        <w:rPr>
+          <w:rFonts w:ascii="Consolas" w:eastAsia="Times New Roman" w:hAnsi="Consolas" w:cs="Times New Roman"/>
+          <w:color w:val="D4D4D4"/>
+          <w:sz w:val="21"/>
+          <w:szCs w:val="21"/>
+        </w:rPr>
+        <w:t xml:space="preserve">                },</w:t>
+      </w:r>
+    </w:p>
+    <w:p>
+      <w:pPr>
+        <w:shd w:val="clear" w:color="auto" w:fill="1E1E1E"/>
+        <w:spacing w:after="0" w:line="285" w:lineRule="atLeast"/>
+        <w:ind w:left="360"/>
+        <w:rPr>
+          <w:rFonts w:ascii="Consolas" w:eastAsia="Times New Roman" w:hAnsi="Consolas" w:cs="Times New Roman"/>
+          <w:color w:val="D4D4D4"/>
+          <w:sz w:val="21"/>
+          <w:szCs w:val="21"/>
+        </w:rPr>
+      </w:pPr>
+      <w:r>
+        <w:rPr>
+          <w:rFonts w:ascii="Consolas" w:eastAsia="Times New Roman" w:hAnsi="Consolas" w:cs="Times New Roman"/>
+          <w:color w:val="D4D4D4"/>
+          <w:sz w:val="21"/>
+          <w:szCs w:val="21"/>
+        </w:rPr>
+        <w:t xml:space="preserve">                {</w:t>
+      </w:r>
+    </w:p>
+    <w:p>
+      <w:pPr>
+        <w:shd w:val="clear" w:color="auto" w:fill="1E1E1E"/>
+        <w:spacing w:after="0" w:line="285" w:lineRule="atLeast"/>
+        <w:ind w:left="360"/>
+        <w:rPr>
+          <w:rFonts w:ascii="Consolas" w:eastAsia="Times New Roman" w:hAnsi="Consolas" w:cs="Times New Roman"/>
+          <w:color w:val="D4D4D4"/>
+          <w:sz w:val="21"/>
+          <w:szCs w:val="21"/>
+        </w:rPr>
+      </w:pPr>
+      <w:r>
+        <w:rPr>
+          <w:rFonts w:ascii="Consolas" w:eastAsia="Times New Roman" w:hAnsi="Consolas" w:cs="Times New Roman"/>
+          <w:color w:val="D4D4D4"/>
+          <w:sz w:val="21"/>
+          <w:szCs w:val="21"/>
+        </w:rPr>
+        <w:t xml:space="preserve">                    </w:t>
+      </w:r>
+      <w:r>
+        <w:rPr>
+          <w:rFonts w:ascii="Consolas" w:eastAsia="Times New Roman" w:hAnsi="Consolas" w:cs="Times New Roman"/>
+          <w:color w:val="9CDCFE"/>
+          <w:sz w:val="21"/>
+          <w:szCs w:val="21"/>
+        </w:rPr>
+        <w:t>"location"</w:t>
+      </w:r>
+      <w:r>
+        <w:rPr>
+          <w:rFonts w:ascii="Consolas" w:eastAsia="Times New Roman" w:hAnsi="Consolas" w:cs="Times New Roman"/>
+          <w:color w:val="D4D4D4"/>
+          <w:sz w:val="21"/>
+          <w:szCs w:val="21"/>
+        </w:rPr>
+        <w:t xml:space="preserve">: </w:t>
+      </w:r>
+      <w:r>
+        <w:rPr>
+          <w:rFonts w:ascii="Consolas" w:eastAsia="Times New Roman" w:hAnsi="Consolas" w:cs="Times New Roman"/>
+          <w:color w:val="CE9178"/>
+          <w:sz w:val="21"/>
+          <w:szCs w:val="21"/>
+        </w:rPr>
+        <w:t>"T"</w:t>
+      </w:r>
+      <w:r>
+        <w:rPr>
+          <w:rFonts w:ascii="Consolas" w:eastAsia="Times New Roman" w:hAnsi="Consolas" w:cs="Times New Roman"/>
+          <w:color w:val="D4D4D4"/>
+          <w:sz w:val="21"/>
+          <w:szCs w:val="21"/>
+        </w:rPr>
+        <w:t>,</w:t>
+      </w:r>
+    </w:p>
+    <w:p>
+      <w:pPr>
+        <w:shd w:val="clear" w:color="auto" w:fill="1E1E1E"/>
+        <w:spacing w:after="0" w:line="285" w:lineRule="atLeast"/>
+        <w:ind w:left="360"/>
+        <w:rPr>
+          <w:rFonts w:ascii="Consolas" w:eastAsia="Times New Roman" w:hAnsi="Consolas" w:cs="Times New Roman"/>
+          <w:color w:val="D4D4D4"/>
+          <w:sz w:val="21"/>
+          <w:szCs w:val="21"/>
+        </w:rPr>
+      </w:pPr>
+      <w:r>
+        <w:rPr>
+          <w:rFonts w:ascii="Consolas" w:eastAsia="Times New Roman" w:hAnsi="Consolas" w:cs="Times New Roman"/>
+          <w:color w:val="D4D4D4"/>
+          <w:sz w:val="21"/>
+          <w:szCs w:val="21"/>
+        </w:rPr>
+        <w:t xml:space="preserve">                    </w:t>
+      </w:r>
+      <w:r>
+        <w:rPr>
+          <w:rFonts w:ascii="Consolas" w:eastAsia="Times New Roman" w:hAnsi="Consolas" w:cs="Times New Roman"/>
+          <w:color w:val="9CDCFE"/>
+          <w:sz w:val="21"/>
+          <w:szCs w:val="21"/>
+        </w:rPr>
+        <w:t>"</w:t>
+      </w:r>
+      <w:proofErr w:type="spellStart"/>
+      <w:r>
+        <w:rPr>
+          <w:rFonts w:ascii="Consolas" w:eastAsia="Times New Roman" w:hAnsi="Consolas" w:cs="Times New Roman"/>
+          <w:color w:val="9CDCFE"/>
+          <w:sz w:val="21"/>
+          <w:szCs w:val="21"/>
+        </w:rPr>
+        <w:t>avg_pressure</w:t>
+      </w:r>
+      <w:proofErr w:type="spellEnd"/>
+      <w:r>
+        <w:rPr>
+          <w:rFonts w:ascii="Consolas" w:eastAsia="Times New Roman" w:hAnsi="Consolas" w:cs="Times New Roman"/>
+          <w:color w:val="9CDCFE"/>
+          <w:sz w:val="21"/>
+          <w:szCs w:val="21"/>
+        </w:rPr>
+        <w:t>"</w:t>
+      </w:r>
+      <w:r>
+        <w:rPr>
+          <w:rFonts w:ascii="Consolas" w:eastAsia="Times New Roman" w:hAnsi="Consolas" w:cs="Times New Roman"/>
+          <w:color w:val="D4D4D4"/>
+          <w:sz w:val="21"/>
+          <w:szCs w:val="21"/>
+        </w:rPr>
+        <w:t xml:space="preserve">: </w:t>
+      </w:r>
+      <w:r>
+        <w:rPr>
+          <w:rFonts w:ascii="Consolas" w:eastAsia="Times New Roman" w:hAnsi="Consolas" w:cs="Times New Roman"/>
+          <w:color w:val="B5CEA8"/>
+          <w:sz w:val="21"/>
+          <w:szCs w:val="21"/>
+        </w:rPr>
+        <w:t>33.3683</w:t>
+      </w:r>
+    </w:p>
+    <w:p>
+      <w:pPr>
+        <w:shd w:val="clear" w:color="auto" w:fill="1E1E1E"/>
+        <w:spacing w:after="0" w:line="285" w:lineRule="atLeast"/>
+        <w:ind w:left="360"/>
+        <w:rPr>
+          <w:rFonts w:ascii="Consolas" w:eastAsia="Times New Roman" w:hAnsi="Consolas" w:cs="Times New Roman"/>
+          <w:color w:val="D4D4D4"/>
+          <w:sz w:val="21"/>
+          <w:szCs w:val="21"/>
+        </w:rPr>
+      </w:pPr>
+      <w:r>
+        <w:rPr>
+          <w:rFonts w:ascii="Consolas" w:eastAsia="Times New Roman" w:hAnsi="Consolas" w:cs="Times New Roman"/>
+          <w:color w:val="D4D4D4"/>
+          <w:sz w:val="21"/>
+          <w:szCs w:val="21"/>
+        </w:rPr>
+        <w:t xml:space="preserve">                }</w:t>
+      </w:r>
+    </w:p>
+    <w:p>
+      <w:pPr>
+        <w:shd w:val="clear" w:color="auto" w:fill="1E1E1E"/>
+        <w:spacing w:after="0" w:line="285" w:lineRule="atLeast"/>
+        <w:ind w:left="360"/>
+        <w:rPr>
+          <w:rFonts w:ascii="Consolas" w:eastAsia="Times New Roman" w:hAnsi="Consolas" w:cs="Times New Roman"/>
+          <w:color w:val="D4D4D4"/>
+          <w:sz w:val="21"/>
+          <w:szCs w:val="21"/>
+        </w:rPr>
+      </w:pPr>
+      <w:r>
+        <w:rPr>
+          <w:rFonts w:ascii="Consolas" w:eastAsia="Times New Roman" w:hAnsi="Consolas" w:cs="Times New Roman"/>
+          <w:color w:val="D4D4D4"/>
+          <w:sz w:val="21"/>
+          <w:szCs w:val="21"/>
+        </w:rPr>
+        <w:t xml:space="preserve">            ]</w:t>
+      </w:r>
+    </w:p>
+    <w:p>
+      <w:pPr>
+        <w:shd w:val="clear" w:color="auto" w:fill="1E1E1E"/>
+        <w:spacing w:after="0" w:line="285" w:lineRule="atLeast"/>
+        <w:ind w:left="360"/>
+        <w:rPr>
+          <w:rFonts w:ascii="Consolas" w:eastAsia="Times New Roman" w:hAnsi="Consolas" w:cs="Times New Roman"/>
+          <w:color w:val="D4D4D4"/>
+          <w:sz w:val="21"/>
+          <w:szCs w:val="21"/>
+        </w:rPr>
+      </w:pPr>
+      <w:r>
+        <w:rPr>
+          <w:rFonts w:ascii="Consolas" w:eastAsia="Times New Roman" w:hAnsi="Consolas" w:cs="Times New Roman"/>
+          <w:color w:val="D4D4D4"/>
+          <w:sz w:val="21"/>
+          <w:szCs w:val="21"/>
+        </w:rPr>
+        <w:t xml:space="preserve">        },</w:t>
+      </w:r>
+    </w:p>
+    <w:p>
+      <w:pPr>
+        <w:shd w:val="clear" w:color="auto" w:fill="1E1E1E"/>
+        <w:spacing w:after="0" w:line="285" w:lineRule="atLeast"/>
+        <w:ind w:left="360"/>
         <w:rPr>
           <w:rFonts w:ascii="Consolas" w:eastAsia="Times New Roman" w:hAnsi="Consolas" w:cs="Times New Roman"/>
           <w:color w:val="D4D4D4"/>
@@ -6558,23 +8266,885 @@
           <w:sz w:val="21"/>
           <w:szCs w:val="21"/>
         </w:rPr>
+        <w:t>: {</w:t>
+      </w:r>
+    </w:p>
+    <w:p>
+      <w:pPr>
+        <w:shd w:val="clear" w:color="auto" w:fill="1E1E1E"/>
+        <w:spacing w:after="0" w:line="285" w:lineRule="atLeast"/>
+        <w:ind w:left="360"/>
+        <w:rPr>
+          <w:rFonts w:ascii="Consolas" w:eastAsia="Times New Roman" w:hAnsi="Consolas" w:cs="Times New Roman"/>
+          <w:color w:val="D4D4D4"/>
+          <w:sz w:val="21"/>
+          <w:szCs w:val="21"/>
+        </w:rPr>
+      </w:pPr>
+      <w:r>
+        <w:rPr>
+          <w:rFonts w:ascii="Consolas" w:eastAsia="Times New Roman" w:hAnsi="Consolas" w:cs="Times New Roman"/>
+          <w:color w:val="D4D4D4"/>
+          <w:sz w:val="21"/>
+          <w:szCs w:val="21"/>
+        </w:rPr>
+        <w:t xml:space="preserve">            </w:t>
+      </w:r>
+      <w:r>
+        <w:rPr>
+          <w:rFonts w:ascii="Consolas" w:eastAsia="Times New Roman" w:hAnsi="Consolas" w:cs="Times New Roman"/>
+          <w:color w:val="9CDCFE"/>
+          <w:sz w:val="21"/>
+          <w:szCs w:val="21"/>
+        </w:rPr>
+        <w:t>"</w:t>
+      </w:r>
+      <w:proofErr w:type="spellStart"/>
+      <w:r>
+        <w:rPr>
+          <w:rFonts w:ascii="Consolas" w:eastAsia="Times New Roman" w:hAnsi="Consolas" w:cs="Times New Roman"/>
+          <w:color w:val="9CDCFE"/>
+          <w:sz w:val="21"/>
+          <w:szCs w:val="21"/>
+        </w:rPr>
+        <w:t>left_shoe</w:t>
+      </w:r>
+      <w:proofErr w:type="spellEnd"/>
+      <w:r>
+        <w:rPr>
+          <w:rFonts w:ascii="Consolas" w:eastAsia="Times New Roman" w:hAnsi="Consolas" w:cs="Times New Roman"/>
+          <w:color w:val="9CDCFE"/>
+          <w:sz w:val="21"/>
+          <w:szCs w:val="21"/>
+        </w:rPr>
+        <w:t>"</w:t>
+      </w:r>
+      <w:r>
+        <w:rPr>
+          <w:rFonts w:ascii="Consolas" w:eastAsia="Times New Roman" w:hAnsi="Consolas" w:cs="Times New Roman"/>
+          <w:color w:val="D4D4D4"/>
+          <w:sz w:val="21"/>
+          <w:szCs w:val="21"/>
+        </w:rPr>
+        <w:t>: [</w:t>
+      </w:r>
+    </w:p>
+    <w:p>
+      <w:pPr>
+        <w:shd w:val="clear" w:color="auto" w:fill="1E1E1E"/>
+        <w:spacing w:after="0" w:line="285" w:lineRule="atLeast"/>
+        <w:ind w:left="360"/>
+        <w:rPr>
+          <w:rFonts w:ascii="Consolas" w:eastAsia="Times New Roman" w:hAnsi="Consolas" w:cs="Times New Roman"/>
+          <w:color w:val="D4D4D4"/>
+          <w:sz w:val="21"/>
+          <w:szCs w:val="21"/>
+        </w:rPr>
+      </w:pPr>
+      <w:r>
+        <w:rPr>
+          <w:rFonts w:ascii="Consolas" w:eastAsia="Times New Roman" w:hAnsi="Consolas" w:cs="Times New Roman"/>
+          <w:color w:val="D4D4D4"/>
+          <w:sz w:val="21"/>
+          <w:szCs w:val="21"/>
+        </w:rPr>
+        <w:t xml:space="preserve">                {</w:t>
+      </w:r>
+    </w:p>
+    <w:p>
+      <w:pPr>
+        <w:shd w:val="clear" w:color="auto" w:fill="1E1E1E"/>
+        <w:spacing w:after="0" w:line="285" w:lineRule="atLeast"/>
+        <w:ind w:left="360"/>
+        <w:rPr>
+          <w:rFonts w:ascii="Consolas" w:eastAsia="Times New Roman" w:hAnsi="Consolas" w:cs="Times New Roman"/>
+          <w:color w:val="D4D4D4"/>
+          <w:sz w:val="21"/>
+          <w:szCs w:val="21"/>
+        </w:rPr>
+      </w:pPr>
+      <w:r>
+        <w:rPr>
+          <w:rFonts w:ascii="Consolas" w:eastAsia="Times New Roman" w:hAnsi="Consolas" w:cs="Times New Roman"/>
+          <w:color w:val="D4D4D4"/>
+          <w:sz w:val="21"/>
+          <w:szCs w:val="21"/>
+        </w:rPr>
+        <w:t xml:space="preserve">                    </w:t>
+      </w:r>
+      <w:r>
+        <w:rPr>
+          <w:rFonts w:ascii="Consolas" w:eastAsia="Times New Roman" w:hAnsi="Consolas" w:cs="Times New Roman"/>
+          <w:color w:val="9CDCFE"/>
+          <w:sz w:val="21"/>
+          <w:szCs w:val="21"/>
+        </w:rPr>
+        <w:t>"location"</w:t>
+      </w:r>
+      <w:r>
+        <w:rPr>
+          <w:rFonts w:ascii="Consolas" w:eastAsia="Times New Roman" w:hAnsi="Consolas" w:cs="Times New Roman"/>
+          <w:color w:val="D4D4D4"/>
+          <w:sz w:val="21"/>
+          <w:szCs w:val="21"/>
+        </w:rPr>
         <w:t xml:space="preserve">: </w:t>
       </w:r>
       <w:r>
         <w:rPr>
           <w:rFonts w:ascii="Consolas" w:eastAsia="Times New Roman" w:hAnsi="Consolas" w:cs="Times New Roman"/>
+          <w:color w:val="CE9178"/>
+          <w:sz w:val="21"/>
+          <w:szCs w:val="21"/>
+        </w:rPr>
+        <w:t>"T"</w:t>
+      </w:r>
+      <w:r>
+        <w:rPr>
+          <w:rFonts w:ascii="Consolas" w:eastAsia="Times New Roman" w:hAnsi="Consolas" w:cs="Times New Roman"/>
+          <w:color w:val="D4D4D4"/>
+          <w:sz w:val="21"/>
+          <w:szCs w:val="21"/>
+        </w:rPr>
+        <w:t>,</w:t>
+      </w:r>
+    </w:p>
+    <w:p>
+      <w:pPr>
+        <w:shd w:val="clear" w:color="auto" w:fill="1E1E1E"/>
+        <w:spacing w:after="0" w:line="285" w:lineRule="atLeast"/>
+        <w:ind w:left="360"/>
+        <w:rPr>
+          <w:rFonts w:ascii="Consolas" w:eastAsia="Times New Roman" w:hAnsi="Consolas" w:cs="Times New Roman"/>
+          <w:color w:val="D4D4D4"/>
+          <w:sz w:val="21"/>
+          <w:szCs w:val="21"/>
+        </w:rPr>
+      </w:pPr>
+      <w:r>
+        <w:rPr>
+          <w:rFonts w:ascii="Consolas" w:eastAsia="Times New Roman" w:hAnsi="Consolas" w:cs="Times New Roman"/>
+          <w:color w:val="D4D4D4"/>
+          <w:sz w:val="21"/>
+          <w:szCs w:val="21"/>
+        </w:rPr>
+        <w:t xml:space="preserve">                    </w:t>
+      </w:r>
+      <w:r>
+        <w:rPr>
+          <w:rFonts w:ascii="Consolas" w:eastAsia="Times New Roman" w:hAnsi="Consolas" w:cs="Times New Roman"/>
+          <w:color w:val="9CDCFE"/>
+          <w:sz w:val="21"/>
+          <w:szCs w:val="21"/>
+        </w:rPr>
+        <w:t>"</w:t>
+      </w:r>
+      <w:proofErr w:type="spellStart"/>
+      <w:r>
+        <w:rPr>
+          <w:rFonts w:ascii="Consolas" w:eastAsia="Times New Roman" w:hAnsi="Consolas" w:cs="Times New Roman"/>
+          <w:color w:val="9CDCFE"/>
+          <w:sz w:val="21"/>
+          <w:szCs w:val="21"/>
+        </w:rPr>
+        <w:t>avg_pressure</w:t>
+      </w:r>
+      <w:proofErr w:type="spellEnd"/>
+      <w:r>
+        <w:rPr>
+          <w:rFonts w:ascii="Consolas" w:eastAsia="Times New Roman" w:hAnsi="Consolas" w:cs="Times New Roman"/>
+          <w:color w:val="9CDCFE"/>
+          <w:sz w:val="21"/>
+          <w:szCs w:val="21"/>
+        </w:rPr>
+        <w:t>"</w:t>
+      </w:r>
+      <w:r>
+        <w:rPr>
+          <w:rFonts w:ascii="Consolas" w:eastAsia="Times New Roman" w:hAnsi="Consolas" w:cs="Times New Roman"/>
+          <w:color w:val="D4D4D4"/>
+          <w:sz w:val="21"/>
+          <w:szCs w:val="21"/>
+        </w:rPr>
+        <w:t xml:space="preserve">: </w:t>
+      </w:r>
+      <w:r>
+        <w:rPr>
+          <w:rFonts w:ascii="Consolas" w:eastAsia="Times New Roman" w:hAnsi="Consolas" w:cs="Times New Roman"/>
           <w:color w:val="B5CEA8"/>
           <w:sz w:val="21"/>
           <w:szCs w:val="21"/>
         </w:rPr>
-        <w:t>18.3453</w:t>
-      </w:r>
-    </w:p>
-    <w:p>
-      <w:pPr>
-        <w:pStyle w:val="ListParagraph"/>
-        <w:shd w:val="clear" w:color="auto" w:fill="1E1E1E"/>
-        <w:spacing w:after="0" w:line="285" w:lineRule="atLeast"/>
+        <w:t>8.30329144225015</w:t>
+      </w:r>
+    </w:p>
+    <w:p>
+      <w:pPr>
+        <w:shd w:val="clear" w:color="auto" w:fill="1E1E1E"/>
+        <w:spacing w:after="0" w:line="285" w:lineRule="atLeast"/>
+        <w:ind w:left="360"/>
+        <w:rPr>
+          <w:rFonts w:ascii="Consolas" w:eastAsia="Times New Roman" w:hAnsi="Consolas" w:cs="Times New Roman"/>
+          <w:color w:val="D4D4D4"/>
+          <w:sz w:val="21"/>
+          <w:szCs w:val="21"/>
+        </w:rPr>
+      </w:pPr>
+      <w:r>
+        <w:rPr>
+          <w:rFonts w:ascii="Consolas" w:eastAsia="Times New Roman" w:hAnsi="Consolas" w:cs="Times New Roman"/>
+          <w:color w:val="D4D4D4"/>
+          <w:sz w:val="21"/>
+          <w:szCs w:val="21"/>
+        </w:rPr>
+        <w:t xml:space="preserve">                },</w:t>
+      </w:r>
+    </w:p>
+    <w:p>
+      <w:pPr>
+        <w:shd w:val="clear" w:color="auto" w:fill="1E1E1E"/>
+        <w:spacing w:after="0" w:line="285" w:lineRule="atLeast"/>
+        <w:ind w:left="360"/>
+        <w:rPr>
+          <w:rFonts w:ascii="Consolas" w:eastAsia="Times New Roman" w:hAnsi="Consolas" w:cs="Times New Roman"/>
+          <w:color w:val="D4D4D4"/>
+          <w:sz w:val="21"/>
+          <w:szCs w:val="21"/>
+        </w:rPr>
+      </w:pPr>
+      <w:r>
+        <w:rPr>
+          <w:rFonts w:ascii="Consolas" w:eastAsia="Times New Roman" w:hAnsi="Consolas" w:cs="Times New Roman"/>
+          <w:color w:val="D4D4D4"/>
+          <w:sz w:val="21"/>
+          <w:szCs w:val="21"/>
+        </w:rPr>
+        <w:t xml:space="preserve">                {</w:t>
+      </w:r>
+    </w:p>
+    <w:p>
+      <w:pPr>
+        <w:shd w:val="clear" w:color="auto" w:fill="1E1E1E"/>
+        <w:spacing w:after="0" w:line="285" w:lineRule="atLeast"/>
+        <w:ind w:left="360"/>
+        <w:rPr>
+          <w:rFonts w:ascii="Consolas" w:eastAsia="Times New Roman" w:hAnsi="Consolas" w:cs="Times New Roman"/>
+          <w:color w:val="D4D4D4"/>
+          <w:sz w:val="21"/>
+          <w:szCs w:val="21"/>
+        </w:rPr>
+      </w:pPr>
+      <w:r>
+        <w:rPr>
+          <w:rFonts w:ascii="Consolas" w:eastAsia="Times New Roman" w:hAnsi="Consolas" w:cs="Times New Roman"/>
+          <w:color w:val="D4D4D4"/>
+          <w:sz w:val="21"/>
+          <w:szCs w:val="21"/>
+        </w:rPr>
+        <w:t xml:space="preserve">                    </w:t>
+      </w:r>
+      <w:r>
+        <w:rPr>
+          <w:rFonts w:ascii="Consolas" w:eastAsia="Times New Roman" w:hAnsi="Consolas" w:cs="Times New Roman"/>
+          <w:color w:val="9CDCFE"/>
+          <w:sz w:val="21"/>
+          <w:szCs w:val="21"/>
+        </w:rPr>
+        <w:t>"location"</w:t>
+      </w:r>
+      <w:r>
+        <w:rPr>
+          <w:rFonts w:ascii="Consolas" w:eastAsia="Times New Roman" w:hAnsi="Consolas" w:cs="Times New Roman"/>
+          <w:color w:val="D4D4D4"/>
+          <w:sz w:val="21"/>
+          <w:szCs w:val="21"/>
+        </w:rPr>
+        <w:t xml:space="preserve">: </w:t>
+      </w:r>
+      <w:r>
+        <w:rPr>
+          <w:rFonts w:ascii="Consolas" w:eastAsia="Times New Roman" w:hAnsi="Consolas" w:cs="Times New Roman"/>
+          <w:color w:val="CE9178"/>
+          <w:sz w:val="21"/>
+          <w:szCs w:val="21"/>
+        </w:rPr>
+        <w:t>"B"</w:t>
+      </w:r>
+      <w:r>
+        <w:rPr>
+          <w:rFonts w:ascii="Consolas" w:eastAsia="Times New Roman" w:hAnsi="Consolas" w:cs="Times New Roman"/>
+          <w:color w:val="D4D4D4"/>
+          <w:sz w:val="21"/>
+          <w:szCs w:val="21"/>
+        </w:rPr>
+        <w:t>,</w:t>
+      </w:r>
+    </w:p>
+    <w:p>
+      <w:pPr>
+        <w:shd w:val="clear" w:color="auto" w:fill="1E1E1E"/>
+        <w:spacing w:after="0" w:line="285" w:lineRule="atLeast"/>
+        <w:ind w:left="360"/>
+        <w:rPr>
+          <w:rFonts w:ascii="Consolas" w:eastAsia="Times New Roman" w:hAnsi="Consolas" w:cs="Times New Roman"/>
+          <w:color w:val="D4D4D4"/>
+          <w:sz w:val="21"/>
+          <w:szCs w:val="21"/>
+        </w:rPr>
+      </w:pPr>
+      <w:r>
+        <w:rPr>
+          <w:rFonts w:ascii="Consolas" w:eastAsia="Times New Roman" w:hAnsi="Consolas" w:cs="Times New Roman"/>
+          <w:color w:val="D4D4D4"/>
+          <w:sz w:val="21"/>
+          <w:szCs w:val="21"/>
+        </w:rPr>
+        <w:t xml:space="preserve">                    </w:t>
+      </w:r>
+      <w:r>
+        <w:rPr>
+          <w:rFonts w:ascii="Consolas" w:eastAsia="Times New Roman" w:hAnsi="Consolas" w:cs="Times New Roman"/>
+          <w:color w:val="9CDCFE"/>
+          <w:sz w:val="21"/>
+          <w:szCs w:val="21"/>
+        </w:rPr>
+        <w:t>"</w:t>
+      </w:r>
+      <w:proofErr w:type="spellStart"/>
+      <w:r>
+        <w:rPr>
+          <w:rFonts w:ascii="Consolas" w:eastAsia="Times New Roman" w:hAnsi="Consolas" w:cs="Times New Roman"/>
+          <w:color w:val="9CDCFE"/>
+          <w:sz w:val="21"/>
+          <w:szCs w:val="21"/>
+        </w:rPr>
+        <w:t>avg_pressure</w:t>
+      </w:r>
+      <w:proofErr w:type="spellEnd"/>
+      <w:r>
+        <w:rPr>
+          <w:rFonts w:ascii="Consolas" w:eastAsia="Times New Roman" w:hAnsi="Consolas" w:cs="Times New Roman"/>
+          <w:color w:val="9CDCFE"/>
+          <w:sz w:val="21"/>
+          <w:szCs w:val="21"/>
+        </w:rPr>
+        <w:t>"</w:t>
+      </w:r>
+      <w:r>
+        <w:rPr>
+          <w:rFonts w:ascii="Consolas" w:eastAsia="Times New Roman" w:hAnsi="Consolas" w:cs="Times New Roman"/>
+          <w:color w:val="D4D4D4"/>
+          <w:sz w:val="21"/>
+          <w:szCs w:val="21"/>
+        </w:rPr>
+        <w:t xml:space="preserve">: </w:t>
+      </w:r>
+      <w:r>
+        <w:rPr>
+          <w:rFonts w:ascii="Consolas" w:eastAsia="Times New Roman" w:hAnsi="Consolas" w:cs="Times New Roman"/>
+          <w:color w:val="B5CEA8"/>
+          <w:sz w:val="21"/>
+          <w:szCs w:val="21"/>
+        </w:rPr>
+        <w:t>96.4787878787879</w:t>
+      </w:r>
+    </w:p>
+    <w:p>
+      <w:pPr>
+        <w:shd w:val="clear" w:color="auto" w:fill="1E1E1E"/>
+        <w:spacing w:after="0" w:line="285" w:lineRule="atLeast"/>
+        <w:ind w:left="360"/>
+        <w:rPr>
+          <w:rFonts w:ascii="Consolas" w:eastAsia="Times New Roman" w:hAnsi="Consolas" w:cs="Times New Roman"/>
+          <w:color w:val="D4D4D4"/>
+          <w:sz w:val="21"/>
+          <w:szCs w:val="21"/>
+        </w:rPr>
+      </w:pPr>
+      <w:r>
+        <w:rPr>
+          <w:rFonts w:ascii="Consolas" w:eastAsia="Times New Roman" w:hAnsi="Consolas" w:cs="Times New Roman"/>
+          <w:color w:val="D4D4D4"/>
+          <w:sz w:val="21"/>
+          <w:szCs w:val="21"/>
+        </w:rPr>
+        <w:t xml:space="preserve">                }</w:t>
+      </w:r>
+    </w:p>
+    <w:p>
+      <w:pPr>
+        <w:shd w:val="clear" w:color="auto" w:fill="1E1E1E"/>
+        <w:spacing w:after="0" w:line="285" w:lineRule="atLeast"/>
+        <w:ind w:left="360"/>
+        <w:rPr>
+          <w:rFonts w:ascii="Consolas" w:eastAsia="Times New Roman" w:hAnsi="Consolas" w:cs="Times New Roman"/>
+          <w:color w:val="D4D4D4"/>
+          <w:sz w:val="21"/>
+          <w:szCs w:val="21"/>
+        </w:rPr>
+      </w:pPr>
+      <w:r>
+        <w:rPr>
+          <w:rFonts w:ascii="Consolas" w:eastAsia="Times New Roman" w:hAnsi="Consolas" w:cs="Times New Roman"/>
+          <w:color w:val="D4D4D4"/>
+          <w:sz w:val="21"/>
+          <w:szCs w:val="21"/>
+        </w:rPr>
+        <w:t xml:space="preserve">            ],</w:t>
+      </w:r>
+    </w:p>
+    <w:p>
+      <w:pPr>
+        <w:shd w:val="clear" w:color="auto" w:fill="1E1E1E"/>
+        <w:spacing w:after="0" w:line="285" w:lineRule="atLeast"/>
+        <w:ind w:left="360"/>
+        <w:rPr>
+          <w:rFonts w:ascii="Consolas" w:eastAsia="Times New Roman" w:hAnsi="Consolas" w:cs="Times New Roman"/>
+          <w:color w:val="D4D4D4"/>
+          <w:sz w:val="21"/>
+          <w:szCs w:val="21"/>
+        </w:rPr>
+      </w:pPr>
+      <w:r>
+        <w:rPr>
+          <w:rFonts w:ascii="Consolas" w:eastAsia="Times New Roman" w:hAnsi="Consolas" w:cs="Times New Roman"/>
+          <w:color w:val="D4D4D4"/>
+          <w:sz w:val="21"/>
+          <w:szCs w:val="21"/>
+        </w:rPr>
+        <w:t xml:space="preserve">            </w:t>
+      </w:r>
+      <w:r>
+        <w:rPr>
+          <w:rFonts w:ascii="Consolas" w:eastAsia="Times New Roman" w:hAnsi="Consolas" w:cs="Times New Roman"/>
+          <w:color w:val="9CDCFE"/>
+          <w:sz w:val="21"/>
+          <w:szCs w:val="21"/>
+        </w:rPr>
+        <w:t>"</w:t>
+      </w:r>
+      <w:proofErr w:type="spellStart"/>
+      <w:r>
+        <w:rPr>
+          <w:rFonts w:ascii="Consolas" w:eastAsia="Times New Roman" w:hAnsi="Consolas" w:cs="Times New Roman"/>
+          <w:color w:val="9CDCFE"/>
+          <w:sz w:val="21"/>
+          <w:szCs w:val="21"/>
+        </w:rPr>
+        <w:t>right_shoe</w:t>
+      </w:r>
+      <w:proofErr w:type="spellEnd"/>
+      <w:r>
+        <w:rPr>
+          <w:rFonts w:ascii="Consolas" w:eastAsia="Times New Roman" w:hAnsi="Consolas" w:cs="Times New Roman"/>
+          <w:color w:val="9CDCFE"/>
+          <w:sz w:val="21"/>
+          <w:szCs w:val="21"/>
+        </w:rPr>
+        <w:t>"</w:t>
+      </w:r>
+      <w:r>
+        <w:rPr>
+          <w:rFonts w:ascii="Consolas" w:eastAsia="Times New Roman" w:hAnsi="Consolas" w:cs="Times New Roman"/>
+          <w:color w:val="D4D4D4"/>
+          <w:sz w:val="21"/>
+          <w:szCs w:val="21"/>
+        </w:rPr>
+        <w:t>: [</w:t>
+      </w:r>
+    </w:p>
+    <w:p>
+      <w:pPr>
+        <w:shd w:val="clear" w:color="auto" w:fill="1E1E1E"/>
+        <w:spacing w:after="0" w:line="285" w:lineRule="atLeast"/>
+        <w:ind w:left="360"/>
+        <w:rPr>
+          <w:rFonts w:ascii="Consolas" w:eastAsia="Times New Roman" w:hAnsi="Consolas" w:cs="Times New Roman"/>
+          <w:color w:val="D4D4D4"/>
+          <w:sz w:val="21"/>
+          <w:szCs w:val="21"/>
+        </w:rPr>
+      </w:pPr>
+      <w:r>
+        <w:rPr>
+          <w:rFonts w:ascii="Consolas" w:eastAsia="Times New Roman" w:hAnsi="Consolas" w:cs="Times New Roman"/>
+          <w:color w:val="D4D4D4"/>
+          <w:sz w:val="21"/>
+          <w:szCs w:val="21"/>
+        </w:rPr>
+        <w:t xml:space="preserve">                {</w:t>
+      </w:r>
+    </w:p>
+    <w:p>
+      <w:pPr>
+        <w:shd w:val="clear" w:color="auto" w:fill="1E1E1E"/>
+        <w:spacing w:after="0" w:line="285" w:lineRule="atLeast"/>
+        <w:ind w:left="360"/>
+        <w:rPr>
+          <w:rFonts w:ascii="Consolas" w:eastAsia="Times New Roman" w:hAnsi="Consolas" w:cs="Times New Roman"/>
+          <w:color w:val="D4D4D4"/>
+          <w:sz w:val="21"/>
+          <w:szCs w:val="21"/>
+        </w:rPr>
+      </w:pPr>
+      <w:r>
+        <w:rPr>
+          <w:rFonts w:ascii="Consolas" w:eastAsia="Times New Roman" w:hAnsi="Consolas" w:cs="Times New Roman"/>
+          <w:color w:val="D4D4D4"/>
+          <w:sz w:val="21"/>
+          <w:szCs w:val="21"/>
+        </w:rPr>
+        <w:t xml:space="preserve">                    </w:t>
+      </w:r>
+      <w:r>
+        <w:rPr>
+          <w:rFonts w:ascii="Consolas" w:eastAsia="Times New Roman" w:hAnsi="Consolas" w:cs="Times New Roman"/>
+          <w:color w:val="9CDCFE"/>
+          <w:sz w:val="21"/>
+          <w:szCs w:val="21"/>
+        </w:rPr>
+        <w:t>"location"</w:t>
+      </w:r>
+      <w:r>
+        <w:rPr>
+          <w:rFonts w:ascii="Consolas" w:eastAsia="Times New Roman" w:hAnsi="Consolas" w:cs="Times New Roman"/>
+          <w:color w:val="D4D4D4"/>
+          <w:sz w:val="21"/>
+          <w:szCs w:val="21"/>
+        </w:rPr>
+        <w:t xml:space="preserve">: </w:t>
+      </w:r>
+      <w:r>
+        <w:rPr>
+          <w:rFonts w:ascii="Consolas" w:eastAsia="Times New Roman" w:hAnsi="Consolas" w:cs="Times New Roman"/>
+          <w:color w:val="CE9178"/>
+          <w:sz w:val="21"/>
+          <w:szCs w:val="21"/>
+        </w:rPr>
+        <w:t>"T"</w:t>
+      </w:r>
+      <w:r>
+        <w:rPr>
+          <w:rFonts w:ascii="Consolas" w:eastAsia="Times New Roman" w:hAnsi="Consolas" w:cs="Times New Roman"/>
+          <w:color w:val="D4D4D4"/>
+          <w:sz w:val="21"/>
+          <w:szCs w:val="21"/>
+        </w:rPr>
+        <w:t>,</w:t>
+      </w:r>
+    </w:p>
+    <w:p>
+      <w:pPr>
+        <w:shd w:val="clear" w:color="auto" w:fill="1E1E1E"/>
+        <w:spacing w:after="0" w:line="285" w:lineRule="atLeast"/>
+        <w:ind w:left="360"/>
+        <w:rPr>
+          <w:rFonts w:ascii="Consolas" w:eastAsia="Times New Roman" w:hAnsi="Consolas" w:cs="Times New Roman"/>
+          <w:color w:val="D4D4D4"/>
+          <w:sz w:val="21"/>
+          <w:szCs w:val="21"/>
+        </w:rPr>
+      </w:pPr>
+      <w:r>
+        <w:rPr>
+          <w:rFonts w:ascii="Consolas" w:eastAsia="Times New Roman" w:hAnsi="Consolas" w:cs="Times New Roman"/>
+          <w:color w:val="D4D4D4"/>
+          <w:sz w:val="21"/>
+          <w:szCs w:val="21"/>
+        </w:rPr>
+        <w:t xml:space="preserve">                    </w:t>
+      </w:r>
+      <w:r>
+        <w:rPr>
+          <w:rFonts w:ascii="Consolas" w:eastAsia="Times New Roman" w:hAnsi="Consolas" w:cs="Times New Roman"/>
+          <w:color w:val="9CDCFE"/>
+          <w:sz w:val="21"/>
+          <w:szCs w:val="21"/>
+        </w:rPr>
+        <w:t>"</w:t>
+      </w:r>
+      <w:proofErr w:type="spellStart"/>
+      <w:r>
+        <w:rPr>
+          <w:rFonts w:ascii="Consolas" w:eastAsia="Times New Roman" w:hAnsi="Consolas" w:cs="Times New Roman"/>
+          <w:color w:val="9CDCFE"/>
+          <w:sz w:val="21"/>
+          <w:szCs w:val="21"/>
+        </w:rPr>
+        <w:t>avg_pressure</w:t>
+      </w:r>
+      <w:proofErr w:type="spellEnd"/>
+      <w:r>
+        <w:rPr>
+          <w:rFonts w:ascii="Consolas" w:eastAsia="Times New Roman" w:hAnsi="Consolas" w:cs="Times New Roman"/>
+          <w:color w:val="9CDCFE"/>
+          <w:sz w:val="21"/>
+          <w:szCs w:val="21"/>
+        </w:rPr>
+        <w:t>"</w:t>
+      </w:r>
+      <w:r>
+        <w:rPr>
+          <w:rFonts w:ascii="Consolas" w:eastAsia="Times New Roman" w:hAnsi="Consolas" w:cs="Times New Roman"/>
+          <w:color w:val="D4D4D4"/>
+          <w:sz w:val="21"/>
+          <w:szCs w:val="21"/>
+        </w:rPr>
+        <w:t xml:space="preserve">: </w:t>
+      </w:r>
+      <w:r>
+        <w:rPr>
+          <w:rFonts w:ascii="Consolas" w:eastAsia="Times New Roman" w:hAnsi="Consolas" w:cs="Times New Roman"/>
+          <w:color w:val="B5CEA8"/>
+          <w:sz w:val="21"/>
+          <w:szCs w:val="21"/>
+        </w:rPr>
+        <w:t>33.3683</w:t>
+      </w:r>
+    </w:p>
+    <w:p>
+      <w:pPr>
+        <w:shd w:val="clear" w:color="auto" w:fill="1E1E1E"/>
+        <w:spacing w:after="0" w:line="285" w:lineRule="atLeast"/>
+        <w:ind w:left="360"/>
+        <w:rPr>
+          <w:rFonts w:ascii="Consolas" w:eastAsia="Times New Roman" w:hAnsi="Consolas" w:cs="Times New Roman"/>
+          <w:color w:val="D4D4D4"/>
+          <w:sz w:val="21"/>
+          <w:szCs w:val="21"/>
+        </w:rPr>
+      </w:pPr>
+      <w:r>
+        <w:rPr>
+          <w:rFonts w:ascii="Consolas" w:eastAsia="Times New Roman" w:hAnsi="Consolas" w:cs="Times New Roman"/>
+          <w:color w:val="D4D4D4"/>
+          <w:sz w:val="21"/>
+          <w:szCs w:val="21"/>
+        </w:rPr>
+        <w:t xml:space="preserve">                },</w:t>
+      </w:r>
+    </w:p>
+    <w:p>
+      <w:pPr>
+        <w:shd w:val="clear" w:color="auto" w:fill="1E1E1E"/>
+        <w:spacing w:after="0" w:line="285" w:lineRule="atLeast"/>
+        <w:ind w:left="360"/>
+        <w:rPr>
+          <w:rFonts w:ascii="Consolas" w:eastAsia="Times New Roman" w:hAnsi="Consolas" w:cs="Times New Roman"/>
+          <w:color w:val="D4D4D4"/>
+          <w:sz w:val="21"/>
+          <w:szCs w:val="21"/>
+        </w:rPr>
+      </w:pPr>
+      <w:r>
+        <w:rPr>
+          <w:rFonts w:ascii="Consolas" w:eastAsia="Times New Roman" w:hAnsi="Consolas" w:cs="Times New Roman"/>
+          <w:color w:val="D4D4D4"/>
+          <w:sz w:val="21"/>
+          <w:szCs w:val="21"/>
+        </w:rPr>
+        <w:t xml:space="preserve">                {</w:t>
+      </w:r>
+    </w:p>
+    <w:p>
+      <w:pPr>
+        <w:shd w:val="clear" w:color="auto" w:fill="1E1E1E"/>
+        <w:spacing w:after="0" w:line="285" w:lineRule="atLeast"/>
+        <w:ind w:left="360"/>
+        <w:rPr>
+          <w:rFonts w:ascii="Consolas" w:eastAsia="Times New Roman" w:hAnsi="Consolas" w:cs="Times New Roman"/>
+          <w:color w:val="D4D4D4"/>
+          <w:sz w:val="21"/>
+          <w:szCs w:val="21"/>
+        </w:rPr>
+      </w:pPr>
+      <w:r>
+        <w:rPr>
+          <w:rFonts w:ascii="Consolas" w:eastAsia="Times New Roman" w:hAnsi="Consolas" w:cs="Times New Roman"/>
+          <w:color w:val="D4D4D4"/>
+          <w:sz w:val="21"/>
+          <w:szCs w:val="21"/>
+        </w:rPr>
+        <w:t xml:space="preserve">                    </w:t>
+      </w:r>
+      <w:r>
+        <w:rPr>
+          <w:rFonts w:ascii="Consolas" w:eastAsia="Times New Roman" w:hAnsi="Consolas" w:cs="Times New Roman"/>
+          <w:color w:val="9CDCFE"/>
+          <w:sz w:val="21"/>
+          <w:szCs w:val="21"/>
+        </w:rPr>
+        <w:t>"location"</w:t>
+      </w:r>
+      <w:r>
+        <w:rPr>
+          <w:rFonts w:ascii="Consolas" w:eastAsia="Times New Roman" w:hAnsi="Consolas" w:cs="Times New Roman"/>
+          <w:color w:val="D4D4D4"/>
+          <w:sz w:val="21"/>
+          <w:szCs w:val="21"/>
+        </w:rPr>
+        <w:t xml:space="preserve">: </w:t>
+      </w:r>
+      <w:r>
+        <w:rPr>
+          <w:rFonts w:ascii="Consolas" w:eastAsia="Times New Roman" w:hAnsi="Consolas" w:cs="Times New Roman"/>
+          <w:color w:val="CE9178"/>
+          <w:sz w:val="21"/>
+          <w:szCs w:val="21"/>
+        </w:rPr>
+        <w:t>"B"</w:t>
+      </w:r>
+      <w:r>
+        <w:rPr>
+          <w:rFonts w:ascii="Consolas" w:eastAsia="Times New Roman" w:hAnsi="Consolas" w:cs="Times New Roman"/>
+          <w:color w:val="D4D4D4"/>
+          <w:sz w:val="21"/>
+          <w:szCs w:val="21"/>
+        </w:rPr>
+        <w:t>,</w:t>
+      </w:r>
+    </w:p>
+    <w:p>
+      <w:pPr>
+        <w:shd w:val="clear" w:color="auto" w:fill="1E1E1E"/>
+        <w:spacing w:after="0" w:line="285" w:lineRule="atLeast"/>
+        <w:ind w:left="360"/>
+        <w:rPr>
+          <w:rFonts w:ascii="Consolas" w:eastAsia="Times New Roman" w:hAnsi="Consolas" w:cs="Times New Roman"/>
+          <w:color w:val="D4D4D4"/>
+          <w:sz w:val="21"/>
+          <w:szCs w:val="21"/>
+        </w:rPr>
+      </w:pPr>
+      <w:r>
+        <w:rPr>
+          <w:rFonts w:ascii="Consolas" w:eastAsia="Times New Roman" w:hAnsi="Consolas" w:cs="Times New Roman"/>
+          <w:color w:val="D4D4D4"/>
+          <w:sz w:val="21"/>
+          <w:szCs w:val="21"/>
+        </w:rPr>
+        <w:t xml:space="preserve">                    </w:t>
+      </w:r>
+      <w:r>
+        <w:rPr>
+          <w:rFonts w:ascii="Consolas" w:eastAsia="Times New Roman" w:hAnsi="Consolas" w:cs="Times New Roman"/>
+          <w:color w:val="9CDCFE"/>
+          <w:sz w:val="21"/>
+          <w:szCs w:val="21"/>
+        </w:rPr>
+        <w:t>"</w:t>
+      </w:r>
+      <w:proofErr w:type="spellStart"/>
+      <w:r>
+        <w:rPr>
+          <w:rFonts w:ascii="Consolas" w:eastAsia="Times New Roman" w:hAnsi="Consolas" w:cs="Times New Roman"/>
+          <w:color w:val="9CDCFE"/>
+          <w:sz w:val="21"/>
+          <w:szCs w:val="21"/>
+        </w:rPr>
+        <w:t>avg_pressure</w:t>
+      </w:r>
+      <w:proofErr w:type="spellEnd"/>
+      <w:r>
+        <w:rPr>
+          <w:rFonts w:ascii="Consolas" w:eastAsia="Times New Roman" w:hAnsi="Consolas" w:cs="Times New Roman"/>
+          <w:color w:val="9CDCFE"/>
+          <w:sz w:val="21"/>
+          <w:szCs w:val="21"/>
+        </w:rPr>
+        <w:t>"</w:t>
+      </w:r>
+      <w:r>
+        <w:rPr>
+          <w:rFonts w:ascii="Consolas" w:eastAsia="Times New Roman" w:hAnsi="Consolas" w:cs="Times New Roman"/>
+          <w:color w:val="D4D4D4"/>
+          <w:sz w:val="21"/>
+          <w:szCs w:val="21"/>
+        </w:rPr>
+        <w:t xml:space="preserve">: </w:t>
+      </w:r>
+      <w:r>
+        <w:rPr>
+          <w:rFonts w:ascii="Consolas" w:eastAsia="Times New Roman" w:hAnsi="Consolas" w:cs="Times New Roman"/>
+          <w:color w:val="B5CEA8"/>
+          <w:sz w:val="21"/>
+          <w:szCs w:val="21"/>
+        </w:rPr>
+        <w:t>31.1591</w:t>
+      </w:r>
+    </w:p>
+    <w:p>
+      <w:pPr>
+        <w:shd w:val="clear" w:color="auto" w:fill="1E1E1E"/>
+        <w:spacing w:after="0" w:line="285" w:lineRule="atLeast"/>
+        <w:ind w:left="360"/>
+        <w:rPr>
+          <w:rFonts w:ascii="Consolas" w:eastAsia="Times New Roman" w:hAnsi="Consolas" w:cs="Times New Roman"/>
+          <w:color w:val="D4D4D4"/>
+          <w:sz w:val="21"/>
+          <w:szCs w:val="21"/>
+        </w:rPr>
+      </w:pPr>
+      <w:r>
+        <w:rPr>
+          <w:rFonts w:ascii="Consolas" w:eastAsia="Times New Roman" w:hAnsi="Consolas" w:cs="Times New Roman"/>
+          <w:color w:val="D4D4D4"/>
+          <w:sz w:val="21"/>
+          <w:szCs w:val="21"/>
+        </w:rPr>
+        <w:t xml:space="preserve">                }</w:t>
+      </w:r>
+    </w:p>
+    <w:p>
+      <w:pPr>
+        <w:shd w:val="clear" w:color="auto" w:fill="1E1E1E"/>
+        <w:spacing w:after="0" w:line="285" w:lineRule="atLeast"/>
+        <w:ind w:left="360"/>
+        <w:rPr>
+          <w:rFonts w:ascii="Consolas" w:eastAsia="Times New Roman" w:hAnsi="Consolas" w:cs="Times New Roman"/>
+          <w:color w:val="D4D4D4"/>
+          <w:sz w:val="21"/>
+          <w:szCs w:val="21"/>
+        </w:rPr>
+      </w:pPr>
+      <w:r>
+        <w:rPr>
+          <w:rFonts w:ascii="Consolas" w:eastAsia="Times New Roman" w:hAnsi="Consolas" w:cs="Times New Roman"/>
+          <w:color w:val="D4D4D4"/>
+          <w:sz w:val="21"/>
+          <w:szCs w:val="21"/>
+        </w:rPr>
+        <w:lastRenderedPageBreak/>
+        <w:t xml:space="preserve">            ]</w:t>
+      </w:r>
+    </w:p>
+    <w:p>
+      <w:pPr>
+        <w:shd w:val="clear" w:color="auto" w:fill="1E1E1E"/>
+        <w:spacing w:after="0" w:line="285" w:lineRule="atLeast"/>
+        <w:ind w:left="360"/>
+        <w:rPr>
+          <w:rFonts w:ascii="Consolas" w:eastAsia="Times New Roman" w:hAnsi="Consolas" w:cs="Times New Roman"/>
+          <w:color w:val="D4D4D4"/>
+          <w:sz w:val="21"/>
+          <w:szCs w:val="21"/>
+        </w:rPr>
+      </w:pPr>
+      <w:r>
+        <w:rPr>
+          <w:rFonts w:ascii="Consolas" w:eastAsia="Times New Roman" w:hAnsi="Consolas" w:cs="Times New Roman"/>
+          <w:color w:val="D4D4D4"/>
+          <w:sz w:val="21"/>
+          <w:szCs w:val="21"/>
+        </w:rPr>
+        <w:t xml:space="preserve">        }</w:t>
+      </w:r>
+    </w:p>
+    <w:p>
+      <w:pPr>
+        <w:shd w:val="clear" w:color="auto" w:fill="1E1E1E"/>
+        <w:spacing w:after="0" w:line="285" w:lineRule="atLeast"/>
+        <w:ind w:left="360"/>
         <w:rPr>
           <w:rFonts w:ascii="Consolas" w:eastAsia="Times New Roman" w:hAnsi="Consolas" w:cs="Times New Roman"/>
           <w:color w:val="D4D4D4"/>
@@ -6594,9 +9164,9 @@
     </w:p>
     <w:p>
       <w:pPr>
-        <w:pStyle w:val="ListParagraph"/>
-        <w:shd w:val="clear" w:color="auto" w:fill="1E1E1E"/>
-        <w:spacing w:after="0" w:line="285" w:lineRule="atLeast"/>
+        <w:shd w:val="clear" w:color="auto" w:fill="1E1E1E"/>
+        <w:spacing w:after="0" w:line="285" w:lineRule="atLeast"/>
+        <w:ind w:left="360"/>
         <w:rPr>
           <w:rFonts w:ascii="Consolas" w:eastAsia="Times New Roman" w:hAnsi="Consolas" w:cs="Times New Roman"/>
           <w:color w:val="D4D4D4"/>
@@ -6699,11 +9269,7 @@
       </w:r>
       <w:proofErr w:type="spellEnd"/>
       <w:r>
-        <w:t xml:space="preserve">/steps/location/, appending a date parameter to the URL. Verify that the server returns a </w:t>
-      </w:r>
-      <w:r>
-        <w:lastRenderedPageBreak/>
-        <w:t>200-response with an array of JSON objects containing latitude and longitude key pairs for the date requested.</w:t>
+        <w:t>/steps/location/, appending a date parameter to the URL. Verify that the server returns a 200-response with an array of JSON objects containing latitude and longitude key pairs for the date requested.</w:t>
       </w:r>
       <w:r>
         <w:t xml:space="preserve"> </w:t>
@@ -6990,7 +9556,6 @@
         </w:numPr>
       </w:pPr>
       <w:r>
-        <w:lastRenderedPageBreak/>
         <w:t xml:space="preserve">Verify that there is a filter at the bottom of the page allowing a user to adjust the viewing/data window. </w:t>
       </w:r>
       <w:r>
@@ -7310,8 +9875,6 @@
         </w:rPr>
         <w:t>Indicate pass or fail: _________</w:t>
       </w:r>
-      <w:bookmarkStart w:id="0" w:name="_GoBack"/>
-      <w:bookmarkEnd w:id="0"/>
     </w:p>
     <w:p>
       <w:pPr>
@@ -7374,7 +9937,15 @@
       </w:r>
       <w:proofErr w:type="spellEnd"/>
       <w:r>
-        <w:t xml:space="preserve"> and LogistepsUser database. </w:t>
+        <w:t xml:space="preserve"> and </w:t>
+      </w:r>
+      <w:proofErr w:type="spellStart"/>
+      <w:r>
+        <w:t>LogistepsUser</w:t>
+      </w:r>
+      <w:proofErr w:type="spellEnd"/>
+      <w:r>
+        <w:t xml:space="preserve"> database. </w:t>
       </w:r>
       <w:r>
         <w:rPr>
@@ -9132,7 +11703,7 @@
       </w:pPr>
     </w:pPrDefault>
   </w:docDefaults>
-  <w:latentStyles w:defLockedState="0" w:defUIPriority="99" w:defSemiHidden="0" w:defUnhideWhenUsed="0" w:defQFormat="0" w:count="375">
+  <w:latentStyles w:defLockedState="0" w:defUIPriority="99" w:defSemiHidden="0" w:defUnhideWhenUsed="0" w:defQFormat="0" w:count="376">
     <w:lsdException w:name="Normal" w:uiPriority="0" w:qFormat="1"/>
     <w:lsdException w:name="heading 1" w:uiPriority="9" w:qFormat="1"/>
     <w:lsdException w:name="heading 2" w:semiHidden="1" w:uiPriority="9" w:unhideWhenUsed="1" w:qFormat="1"/>
@@ -9238,7 +11809,6 @@
     <w:lsdException w:name="HTML Sample" w:semiHidden="1" w:unhideWhenUsed="1"/>
     <w:lsdException w:name="HTML Typewriter" w:semiHidden="1" w:unhideWhenUsed="1"/>
     <w:lsdException w:name="HTML Variable" w:semiHidden="1" w:unhideWhenUsed="1"/>
-    <w:lsdException w:name="Normal Table" w:semiHidden="1" w:unhideWhenUsed="1"/>
     <w:lsdException w:name="annotation subject" w:semiHidden="1" w:unhideWhenUsed="1"/>
     <w:lsdException w:name="No List" w:semiHidden="1" w:unhideWhenUsed="1"/>
     <w:lsdException w:name="Outline List 1" w:semiHidden="1" w:unhideWhenUsed="1"/>
@@ -9285,10 +11855,8 @@
     <w:lsdException w:name="Table Subtle 2" w:semiHidden="1" w:unhideWhenUsed="1"/>
     <w:lsdException w:name="Table Web 1" w:semiHidden="1" w:unhideWhenUsed="1"/>
     <w:lsdException w:name="Table Web 2" w:semiHidden="1" w:unhideWhenUsed="1"/>
-    <w:lsdException w:name="Table Web 3" w:semiHidden="1" w:unhideWhenUsed="1"/>
     <w:lsdException w:name="Balloon Text" w:semiHidden="1" w:unhideWhenUsed="1"/>
     <w:lsdException w:name="Table Grid" w:uiPriority="39"/>
-    <w:lsdException w:name="Table Theme" w:semiHidden="1" w:unhideWhenUsed="1"/>
     <w:lsdException w:name="Placeholder Text" w:semiHidden="1"/>
     <w:lsdException w:name="No Spacing" w:uiPriority="1" w:qFormat="1"/>
     <w:lsdException w:name="Light Shading" w:uiPriority="60"/>
@@ -9508,6 +12076,7 @@
     <w:lsdException w:name="Smart Hyperlink" w:semiHidden="1" w:unhideWhenUsed="1"/>
     <w:lsdException w:name="Hashtag" w:semiHidden="1" w:unhideWhenUsed="1"/>
     <w:lsdException w:name="Unresolved Mention" w:semiHidden="1" w:unhideWhenUsed="1"/>
+    <w:lsdException w:name="Smart Link" w:semiHidden="1" w:unhideWhenUsed="1"/>
   </w:latentStyles>
   <w:style w:type="paragraph" w:default="1" w:styleId="Normal">
     <w:name w:val="Normal"/>

</xml_diff>